<commit_message>
user stories et MCD
</commit_message>
<xml_diff>
--- a/docs/MySounds.docx
+++ b/docs/MySounds.docx
@@ -1430,16 +1430,7 @@
         </w:numPr>
       </w:pPr>
       <w:r>
-        <w:t xml:space="preserve">En tant que visiteur je veux pouvoir </w:t>
-      </w:r>
-      <w:r>
-        <w:t>m’inscrire</w:t>
-      </w:r>
-      <w:r>
-        <w:t xml:space="preserve"> sur le site</w:t>
-      </w:r>
-      <w:r>
-        <w:t xml:space="preserve"> (pour s’inscrire il faut mettre son email, username, mot de passe et valider son mot de passe)</w:t>
+        <w:t>En tant que visiteur, lorsque j’arrive sur la page principale du site, je vois des vignettes de musique, qui affiche le nom de l’artiste et le style de musique.</w:t>
       </w:r>
     </w:p>
     <w:p>
@@ -1451,10 +1442,10 @@
         </w:numPr>
       </w:pPr>
       <w:r>
-        <w:t>En tant que visiteur je veux pouvoir me connecter sur le site</w:t>
-      </w:r>
-      <w:r>
-        <w:t xml:space="preserve"> (pour se connecter il faut mettre son email et mot de passe)</w:t>
+        <w:t>En tant que visiteur,</w:t>
+      </w:r>
+      <w:r>
+        <w:t xml:space="preserve"> je peux jouer le début de la musique en cliquant sur un bouton.</w:t>
       </w:r>
     </w:p>
     <w:p>
@@ -1466,7 +1457,19 @@
         </w:numPr>
       </w:pPr>
       <w:r>
-        <w:t>En tant que visiteur je veux pouvoir chercher différents musiques</w:t>
+        <w:t xml:space="preserve">En tant que visiteur, je peux </w:t>
+      </w:r>
+      <w:r>
+        <w:t>voir le détail de la musique</w:t>
+      </w:r>
+      <w:r>
+        <w:t xml:space="preserve"> en cliquant sur </w:t>
+      </w:r>
+      <w:r>
+        <w:t>la vignette</w:t>
+      </w:r>
+      <w:r>
+        <w:t>.</w:t>
       </w:r>
     </w:p>
     <w:p>
@@ -1478,7 +1481,16 @@
         </w:numPr>
       </w:pPr>
       <w:r>
-        <w:t>En tant que visiteur je veux pouvoir écouter des musiques</w:t>
+        <w:t xml:space="preserve">En tant que visiteur je veux pouvoir </w:t>
+      </w:r>
+      <w:r>
+        <w:t xml:space="preserve">filtrer des </w:t>
+      </w:r>
+      <w:r>
+        <w:t>musiques</w:t>
+      </w:r>
+      <w:r>
+        <w:t xml:space="preserve"> en fonction de critères tels que : le style et un champ texte qui recherche dans le nom de l’artiste, le nom du morceau.</w:t>
       </w:r>
     </w:p>
     <w:p>
@@ -1490,20 +1502,22 @@
         </w:numPr>
       </w:pPr>
       <w:r>
-        <w:t>En tant que visiteur je veux avoir une page d’inscription</w:t>
+        <w:t xml:space="preserve">En tant que visiteur je veux pouvoir </w:t>
+      </w:r>
+      <w:r>
+        <w:t>m’inscrire</w:t>
+      </w:r>
+      <w:r>
+        <w:t xml:space="preserve"> sur le site</w:t>
+      </w:r>
+      <w:r>
+        <w:t xml:space="preserve"> (pour s’inscrire il faut mettre son email, username, mot de passe et valider son mot de passe)</w:t>
       </w:r>
     </w:p>
     <w:p>
       <w:pPr>
         <w:pStyle w:val="Paragraphedeliste"/>
-        <w:numPr>
-          <w:ilvl w:val="0"/>
-          <w:numId w:val="10"/>
-        </w:numPr>
-      </w:pPr>
-      <w:r>
-        <w:t>En tant que visiteur je veux pouvoir voir et interagir avec la page d’accueil</w:t>
-      </w:r>
+      </w:pPr>
     </w:p>
     <w:p>
       <w:r>
@@ -1567,19 +1581,13 @@
         <w:t>En tant qu’utilisateur</w:t>
       </w:r>
       <w:r>
-        <w:t xml:space="preserve"> </w:t>
-      </w:r>
-      <w:r>
-        <w:t>enregistré</w:t>
-      </w:r>
-      <w:r>
-        <w:t xml:space="preserve"> je veux pouvoir cher</w:t>
-      </w:r>
-      <w:r>
-        <w:t xml:space="preserve">cher </w:t>
-      </w:r>
-      <w:r>
-        <w:t>une musique choisi</w:t>
+        <w:t xml:space="preserve"> enregistré</w:t>
+      </w:r>
+      <w:r>
+        <w:t xml:space="preserve">, </w:t>
+      </w:r>
+      <w:r>
+        <w:t>je veux pouvoir filtrer des musiques en fonction de critères tels que : le style et un champ texte qui recherche dans le nom de l’artiste, le nom du morceau.</w:t>
       </w:r>
     </w:p>
     <w:p>
@@ -1591,6 +1599,7 @@
         </w:numPr>
       </w:pPr>
       <w:r>
+        <w:lastRenderedPageBreak/>
         <w:t>En tant qu’utilisateur</w:t>
       </w:r>
       <w:r>
@@ -1621,7 +1630,19 @@
         <w:t>enregistré</w:t>
       </w:r>
       <w:r>
-        <w:t xml:space="preserve"> je veux pouvoir ajouter une musique de mes favoris</w:t>
+        <w:t>,</w:t>
+      </w:r>
+      <w:r>
+        <w:t xml:space="preserve"> je veux pouvoir ajouter une musique </w:t>
+      </w:r>
+      <w:r>
+        <w:t>à</w:t>
+      </w:r>
+      <w:r>
+        <w:t xml:space="preserve"> mes favoris</w:t>
+      </w:r>
+      <w:r>
+        <w:t>.</w:t>
       </w:r>
     </w:p>
     <w:p>
@@ -1633,14 +1654,22 @@
         </w:numPr>
       </w:pPr>
       <w:r>
-        <w:lastRenderedPageBreak/>
         <w:t>En tant qu’utilisateur</w:t>
       </w:r>
       <w:r>
         <w:t xml:space="preserve"> </w:t>
       </w:r>
       <w:r>
-        <w:t>enregistré je veux pouvoir supprimer une musique de mes favoris</w:t>
+        <w:t>enregistré</w:t>
+      </w:r>
+      <w:r>
+        <w:t>,</w:t>
+      </w:r>
+      <w:r>
+        <w:t xml:space="preserve"> je veux pouvoir supprimer une musique de mes favoris</w:t>
+      </w:r>
+      <w:r>
+        <w:t>.</w:t>
       </w:r>
     </w:p>
     <w:p>
@@ -1652,7 +1681,22 @@
         </w:numPr>
       </w:pPr>
       <w:r>
-        <w:t>En tant qu’utilisateur enregistré je veux avoir une page de profil avec mes informations et mes musiques favoris</w:t>
+        <w:t>En tant qu’utilisateur</w:t>
+      </w:r>
+      <w:r>
+        <w:t xml:space="preserve"> </w:t>
+      </w:r>
+      <w:r>
+        <w:t xml:space="preserve">enregistré, je veux pouvoir </w:t>
+      </w:r>
+      <w:r>
+        <w:t xml:space="preserve">visualiser l’intégralité de </w:t>
+      </w:r>
+      <w:r>
+        <w:t>mes favoris</w:t>
+      </w:r>
+      <w:r>
+        <w:t>.</w:t>
       </w:r>
     </w:p>
     <w:p>
@@ -1664,7 +1708,10 @@
         </w:numPr>
       </w:pPr>
       <w:r>
-        <w:t>En tant qu’utilisateur enregistré je veux avoir une page de connexion</w:t>
+        <w:t>En tant qu’utilisateur enregistré</w:t>
+      </w:r>
+      <w:r>
+        <w:t>, je peux accéder à mes informations de compte.</w:t>
       </w:r>
     </w:p>
     <w:p>
@@ -1675,9 +1722,6 @@
           <w:numId w:val="2"/>
         </w:numPr>
       </w:pPr>
-      <w:r>
-        <w:t>En tant qu’utilisateur enregistré je veux pouvoir naviguer entre la page d’accueil et la page de profil</w:t>
-      </w:r>
     </w:p>
     <w:p>
       <w:r>
@@ -1693,25 +1737,10 @@
         </w:numPr>
       </w:pPr>
       <w:r>
-        <w:t>En</w:t>
-      </w:r>
-      <w:r>
-        <w:t xml:space="preserve"> tant qu’utilisateur </w:t>
-      </w:r>
-      <w:r>
-        <w:t>a</w:t>
-      </w:r>
-      <w:r>
-        <w:t>dmin</w:t>
-      </w:r>
-      <w:r>
-        <w:t xml:space="preserve"> </w:t>
-      </w:r>
-      <w:r>
-        <w:t xml:space="preserve">je veux pouvoir ajouter les utilisateurs </w:t>
-      </w:r>
-      <w:r>
-        <w:t>enregistré</w:t>
+        <w:t>En tant qu’utilisateur admin je veux pouvoir ajouter</w:t>
+      </w:r>
+      <w:r>
+        <w:t xml:space="preserve"> des musiques</w:t>
       </w:r>
     </w:p>
     <w:p>
@@ -1723,13 +1752,10 @@
         </w:numPr>
       </w:pPr>
       <w:r>
-        <w:t>En tant qu’utilisateur a</w:t>
-      </w:r>
-      <w:r>
-        <w:t>dmin</w:t>
-      </w:r>
-      <w:r>
-        <w:t xml:space="preserve"> je veux pouvoir supprimer les utilisateurs enregistré</w:t>
+        <w:t>En tant qu’utilisateur admin</w:t>
+      </w:r>
+      <w:r>
+        <w:t>, pour ajouter une musique, je dois spécifier : Le nom de la musique, Le nom de l’artiste, choisir le style, sélectionner une image, la date de sortie.</w:t>
       </w:r>
     </w:p>
     <w:p>
@@ -1741,16 +1767,13 @@
         </w:numPr>
       </w:pPr>
       <w:r>
-        <w:t xml:space="preserve">En tant </w:t>
-      </w:r>
-      <w:r>
-        <w:t>qu’utilisateur a</w:t>
-      </w:r>
-      <w:r>
-        <w:t>dmin </w:t>
-      </w:r>
-      <w:r>
-        <w:t>je veux pouvoir modifier les utilisateurs enregistré</w:t>
+        <w:t xml:space="preserve">En tant qu’utilisateur admin je veux pouvoir </w:t>
+      </w:r>
+      <w:r>
+        <w:t xml:space="preserve">désactiver </w:t>
+      </w:r>
+      <w:r>
+        <w:t xml:space="preserve">des musiques </w:t>
       </w:r>
     </w:p>
     <w:p>
@@ -1762,70 +1785,10 @@
         </w:numPr>
       </w:pPr>
       <w:r>
-        <w:t>En tant qu’utilisateur admin je veux pouvoir ajouter</w:t>
-      </w:r>
-      <w:r>
-        <w:t xml:space="preserve"> des musiques </w:t>
-      </w:r>
-    </w:p>
-    <w:p>
-      <w:pPr>
-        <w:pStyle w:val="Paragraphedeliste"/>
-        <w:numPr>
-          <w:ilvl w:val="0"/>
-          <w:numId w:val="3"/>
-        </w:numPr>
-      </w:pPr>
-      <w:r>
-        <w:t xml:space="preserve">En tant qu’utilisateur admin je veux pouvoir </w:t>
-      </w:r>
-      <w:r>
-        <w:t>supprimer</w:t>
-      </w:r>
-      <w:r>
-        <w:t xml:space="preserve"> des musiques </w:t>
-      </w:r>
-    </w:p>
-    <w:p>
-      <w:pPr>
-        <w:pStyle w:val="Paragraphedeliste"/>
-        <w:numPr>
-          <w:ilvl w:val="0"/>
-          <w:numId w:val="3"/>
-        </w:numPr>
-      </w:pPr>
-      <w:r>
-        <w:t xml:space="preserve">En tant qu’utilisateur admin je veux pouvoir </w:t>
-      </w:r>
-      <w:r>
-        <w:t>modifier</w:t>
-      </w:r>
-      <w:r>
-        <w:t xml:space="preserve"> des musiques </w:t>
-      </w:r>
-    </w:p>
-    <w:p>
-      <w:pPr>
-        <w:pStyle w:val="Paragraphedeliste"/>
-        <w:numPr>
-          <w:ilvl w:val="0"/>
-          <w:numId w:val="3"/>
-        </w:numPr>
-      </w:pPr>
-      <w:r>
-        <w:t>En tant qu’utilisateur admin je veux avoir une page pour regarder tous les utilisateurs</w:t>
-      </w:r>
-    </w:p>
-    <w:p>
-      <w:pPr>
-        <w:pStyle w:val="Paragraphedeliste"/>
-        <w:numPr>
-          <w:ilvl w:val="0"/>
-          <w:numId w:val="3"/>
-        </w:numPr>
-      </w:pPr>
-      <w:r>
-        <w:t>En tant qu’utilisateur admin je veux avoir une page pour regarder tous les musiques</w:t>
+        <w:t>En tant qu’utilisateur admin je veux pouvoir modifier des musiques</w:t>
+      </w:r>
+      <w:r>
+        <w:t>.</w:t>
       </w:r>
     </w:p>
     <w:p>
@@ -2060,6 +2023,7 @@
       </w:pPr>
       <w:bookmarkStart w:id="6" w:name="_Toc125968211"/>
       <w:r>
+        <w:lastRenderedPageBreak/>
         <w:t>Gantt</w:t>
       </w:r>
       <w:bookmarkEnd w:id="6"/>
@@ -2079,6 +2043,67 @@
         <w:t>Base de Données</w:t>
       </w:r>
       <w:bookmarkEnd w:id="7"/>
+    </w:p>
+    <w:p>
+      <w:r>
+        <w:rPr>
+          <w:noProof/>
+        </w:rPr>
+        <w:lastRenderedPageBreak/>
+        <w:drawing>
+          <wp:inline distT="0" distB="0" distL="0" distR="0" wp14:anchorId="3A8B8F80" wp14:editId="52D102EC">
+            <wp:extent cx="5506257" cy="8310999"/>
+            <wp:effectExtent l="0" t="0" r="0" b="0"/>
+            <wp:docPr id="3" name="Image 3"/>
+            <wp:cNvGraphicFramePr>
+              <a:graphicFrameLocks xmlns:a="http://schemas.openxmlformats.org/drawingml/2006/main" noChangeAspect="1"/>
+            </wp:cNvGraphicFramePr>
+            <a:graphic xmlns:a="http://schemas.openxmlformats.org/drawingml/2006/main">
+              <a:graphicData uri="http://schemas.openxmlformats.org/drawingml/2006/picture">
+                <pic:pic xmlns:pic="http://schemas.openxmlformats.org/drawingml/2006/picture">
+                  <pic:nvPicPr>
+                    <pic:cNvPr id="0" name="Picture 1"/>
+                    <pic:cNvPicPr>
+                      <a:picLocks noChangeAspect="1" noChangeArrowheads="1"/>
+                    </pic:cNvPicPr>
+                  </pic:nvPicPr>
+                  <pic:blipFill>
+                    <a:blip r:embed="rId9" cstate="print">
+                      <a:extLst>
+                        <a:ext uri="{28A0092B-C50C-407E-A947-70E740481C1C}">
+                          <a14:useLocalDpi xmlns:a14="http://schemas.microsoft.com/office/drawing/2010/main" val="0"/>
+                        </a:ext>
+                      </a:extLst>
+                    </a:blip>
+                    <a:srcRect/>
+                    <a:stretch>
+                      <a:fillRect/>
+                    </a:stretch>
+                  </pic:blipFill>
+                  <pic:spPr bwMode="auto">
+                    <a:xfrm>
+                      <a:off x="0" y="0"/>
+                      <a:ext cx="5509009" cy="8315153"/>
+                    </a:xfrm>
+                    <a:prstGeom prst="rect">
+                      <a:avLst/>
+                    </a:prstGeom>
+                    <a:noFill/>
+                    <a:ln>
+                      <a:noFill/>
+                    </a:ln>
+                  </pic:spPr>
+                </pic:pic>
+              </a:graphicData>
+            </a:graphic>
+          </wp:inline>
+        </w:drawing>
+      </w:r>
+    </w:p>
+    <w:p>
+      <w:r>
+        <w:br w:type="page"/>
+      </w:r>
     </w:p>
     <w:sectPr>
       <w:pgSz w:w="11906" w:h="16838"/>
@@ -2104,7 +2129,7 @@
       <w:lvlText w:val=""/>
       <w:lvlJc w:val="left"/>
       <w:pPr>
-        <w:ind w:left="1425" w:hanging="360"/>
+        <w:ind w:left="720" w:hanging="360"/>
       </w:pPr>
       <w:rPr>
         <w:rFonts w:ascii="Symbol" w:hAnsi="Symbol" w:hint="default"/>
@@ -2116,7 +2141,7 @@
       <w:lvlText w:val="o"/>
       <w:lvlJc w:val="left"/>
       <w:pPr>
-        <w:ind w:left="2145" w:hanging="360"/>
+        <w:ind w:left="1440" w:hanging="360"/>
       </w:pPr>
       <w:rPr>
         <w:rFonts w:ascii="Courier New" w:hAnsi="Courier New" w:cs="Courier New" w:hint="default"/>
@@ -2128,7 +2153,7 @@
       <w:lvlText w:val=""/>
       <w:lvlJc w:val="left"/>
       <w:pPr>
-        <w:ind w:left="2865" w:hanging="360"/>
+        <w:ind w:left="2160" w:hanging="360"/>
       </w:pPr>
       <w:rPr>
         <w:rFonts w:ascii="Wingdings" w:hAnsi="Wingdings" w:hint="default"/>
@@ -2140,7 +2165,7 @@
       <w:lvlText w:val=""/>
       <w:lvlJc w:val="left"/>
       <w:pPr>
-        <w:ind w:left="3585" w:hanging="360"/>
+        <w:ind w:left="2880" w:hanging="360"/>
       </w:pPr>
       <w:rPr>
         <w:rFonts w:ascii="Symbol" w:hAnsi="Symbol" w:hint="default"/>
@@ -2152,7 +2177,7 @@
       <w:lvlText w:val="o"/>
       <w:lvlJc w:val="left"/>
       <w:pPr>
-        <w:ind w:left="4305" w:hanging="360"/>
+        <w:ind w:left="3600" w:hanging="360"/>
       </w:pPr>
       <w:rPr>
         <w:rFonts w:ascii="Courier New" w:hAnsi="Courier New" w:cs="Courier New" w:hint="default"/>
@@ -2164,7 +2189,7 @@
       <w:lvlText w:val=""/>
       <w:lvlJc w:val="left"/>
       <w:pPr>
-        <w:ind w:left="5025" w:hanging="360"/>
+        <w:ind w:left="4320" w:hanging="360"/>
       </w:pPr>
       <w:rPr>
         <w:rFonts w:ascii="Wingdings" w:hAnsi="Wingdings" w:hint="default"/>
@@ -2176,7 +2201,7 @@
       <w:lvlText w:val=""/>
       <w:lvlJc w:val="left"/>
       <w:pPr>
-        <w:ind w:left="5745" w:hanging="360"/>
+        <w:ind w:left="5040" w:hanging="360"/>
       </w:pPr>
       <w:rPr>
         <w:rFonts w:ascii="Symbol" w:hAnsi="Symbol" w:hint="default"/>
@@ -2188,7 +2213,7 @@
       <w:lvlText w:val="o"/>
       <w:lvlJc w:val="left"/>
       <w:pPr>
-        <w:ind w:left="6465" w:hanging="360"/>
+        <w:ind w:left="5760" w:hanging="360"/>
       </w:pPr>
       <w:rPr>
         <w:rFonts w:ascii="Courier New" w:hAnsi="Courier New" w:cs="Courier New" w:hint="default"/>
@@ -2200,7 +2225,7 @@
       <w:lvlText w:val=""/>
       <w:lvlJc w:val="left"/>
       <w:pPr>
-        <w:ind w:left="7185" w:hanging="360"/>
+        <w:ind w:left="6480" w:hanging="360"/>
       </w:pPr>
       <w:rPr>
         <w:rFonts w:ascii="Wingdings" w:hAnsi="Wingdings" w:hint="default"/>
@@ -2895,7 +2920,7 @@
       <w:lvlText w:val=""/>
       <w:lvlJc w:val="left"/>
       <w:pPr>
-        <w:ind w:left="1425" w:hanging="360"/>
+        <w:ind w:left="720" w:hanging="360"/>
       </w:pPr>
       <w:rPr>
         <w:rFonts w:ascii="Symbol" w:hAnsi="Symbol" w:hint="default"/>
@@ -2907,7 +2932,7 @@
       <w:lvlText w:val="o"/>
       <w:lvlJc w:val="left"/>
       <w:pPr>
-        <w:ind w:left="2145" w:hanging="360"/>
+        <w:ind w:left="1440" w:hanging="360"/>
       </w:pPr>
       <w:rPr>
         <w:rFonts w:ascii="Courier New" w:hAnsi="Courier New" w:cs="Courier New" w:hint="default"/>
@@ -2919,7 +2944,7 @@
       <w:lvlText w:val=""/>
       <w:lvlJc w:val="left"/>
       <w:pPr>
-        <w:ind w:left="2865" w:hanging="360"/>
+        <w:ind w:left="2160" w:hanging="360"/>
       </w:pPr>
       <w:rPr>
         <w:rFonts w:ascii="Wingdings" w:hAnsi="Wingdings" w:hint="default"/>
@@ -2931,7 +2956,7 @@
       <w:lvlText w:val=""/>
       <w:lvlJc w:val="left"/>
       <w:pPr>
-        <w:ind w:left="3585" w:hanging="360"/>
+        <w:ind w:left="2880" w:hanging="360"/>
       </w:pPr>
       <w:rPr>
         <w:rFonts w:ascii="Symbol" w:hAnsi="Symbol" w:hint="default"/>
@@ -2943,7 +2968,7 @@
       <w:lvlText w:val="o"/>
       <w:lvlJc w:val="left"/>
       <w:pPr>
-        <w:ind w:left="4305" w:hanging="360"/>
+        <w:ind w:left="3600" w:hanging="360"/>
       </w:pPr>
       <w:rPr>
         <w:rFonts w:ascii="Courier New" w:hAnsi="Courier New" w:cs="Courier New" w:hint="default"/>
@@ -2955,7 +2980,7 @@
       <w:lvlText w:val=""/>
       <w:lvlJc w:val="left"/>
       <w:pPr>
-        <w:ind w:left="5025" w:hanging="360"/>
+        <w:ind w:left="4320" w:hanging="360"/>
       </w:pPr>
       <w:rPr>
         <w:rFonts w:ascii="Wingdings" w:hAnsi="Wingdings" w:hint="default"/>
@@ -2967,7 +2992,7 @@
       <w:lvlText w:val=""/>
       <w:lvlJc w:val="left"/>
       <w:pPr>
-        <w:ind w:left="5745" w:hanging="360"/>
+        <w:ind w:left="5040" w:hanging="360"/>
       </w:pPr>
       <w:rPr>
         <w:rFonts w:ascii="Symbol" w:hAnsi="Symbol" w:hint="default"/>
@@ -2979,7 +3004,7 @@
       <w:lvlText w:val="o"/>
       <w:lvlJc w:val="left"/>
       <w:pPr>
-        <w:ind w:left="6465" w:hanging="360"/>
+        <w:ind w:left="5760" w:hanging="360"/>
       </w:pPr>
       <w:rPr>
         <w:rFonts w:ascii="Courier New" w:hAnsi="Courier New" w:cs="Courier New" w:hint="default"/>
@@ -2991,7 +3016,7 @@
       <w:lvlText w:val=""/>
       <w:lvlJc w:val="left"/>
       <w:pPr>
-        <w:ind w:left="7185" w:hanging="360"/>
+        <w:ind w:left="6480" w:hanging="360"/>
       </w:pPr>
       <w:rPr>
         <w:rFonts w:ascii="Wingdings" w:hAnsi="Wingdings" w:hint="default"/>

</xml_diff>

<commit_message>
Ajout du diagramme de base de donnée dans la doc
</commit_message>
<xml_diff>
--- a/docs/MySounds.docx
+++ b/docs/MySounds.docx
@@ -3501,7 +3501,7 @@
           </mc:Choice>
           <mc:Fallback>
             <w:pict>
-              <v:shape w14:anchorId="1C942064" id="_x0000_s1028" type="#_x0000_t202" style="position:absolute;margin-left:348.75pt;margin-top:372.55pt;width:29.25pt;height:28.5pt;z-index:251693056;visibility:visible;mso-wrap-style:square;mso-width-percent:0;mso-height-percent:0;mso-wrap-distance-left:9pt;mso-wrap-distance-top:3.6pt;mso-wrap-distance-right:9pt;mso-wrap-distance-bottom:3.6pt;mso-position-horizontal:absolute;mso-position-horizontal-relative:text;mso-position-vertical:absolute;mso-position-vertical-relative:text;mso-width-percent:0;mso-height-percent:0;mso-width-relative:margin;mso-height-relative:margin;v-text-anchor:middle" o:gfxdata="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" filled="f" stroked="f">
+              <v:shape w14:anchorId="1C942064" id="_x0000_s1028" type="#_x0000_t202" style="position:absolute;margin-left:348.75pt;margin-top:372.55pt;width:29.25pt;height:28.5pt;z-index:251693056;visibility:visible;mso-wrap-style:square;mso-width-percent:0;mso-height-percent:0;mso-wrap-distance-left:9pt;mso-wrap-distance-top:3.6pt;mso-wrap-distance-right:9pt;mso-wrap-distance-bottom:3.6pt;mso-position-horizontal:absolute;mso-position-horizontal-relative:text;mso-position-vertical:absolute;mso-position-vertical-relative:text;mso-width-percent:0;mso-height-percent:0;mso-width-relative:margin;mso-height-relative:margin;v-text-anchor:middle" o:gfxdata="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" filled="f" stroked="f">
                 <v:textbox>
                   <w:txbxContent>
                     <w:p>
@@ -4022,7 +4022,7 @@
           </mc:Choice>
           <mc:Fallback>
             <w:pict>
-              <v:shape w14:anchorId="5C962C00" id="_x0000_s1030" type="#_x0000_t202" style="position:absolute;margin-left:327.4pt;margin-top:269.8pt;width:57pt;height:54pt;z-index:251674624;visibility:visible;mso-wrap-style:square;mso-width-percent:0;mso-height-percent:0;mso-wrap-distance-left:9pt;mso-wrap-distance-top:3.6pt;mso-wrap-distance-right:9pt;mso-wrap-distance-bottom:3.6pt;mso-position-horizontal:absolute;mso-position-horizontal-relative:text;mso-position-vertical:absolute;mso-position-vertical-relative:text;mso-width-percent:0;mso-height-percent:0;mso-width-relative:margin;mso-height-relative:margin;v-text-anchor:middle" o:gfxdata="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" filled="f" stroked="f">
+              <v:shape w14:anchorId="5C962C00" id="_x0000_s1030" type="#_x0000_t202" style="position:absolute;margin-left:327.4pt;margin-top:269.8pt;width:57pt;height:54pt;z-index:251674624;visibility:visible;mso-wrap-style:square;mso-width-percent:0;mso-height-percent:0;mso-wrap-distance-left:9pt;mso-wrap-distance-top:3.6pt;mso-wrap-distance-right:9pt;mso-wrap-distance-bottom:3.6pt;mso-position-horizontal:absolute;mso-position-horizontal-relative:text;mso-position-vertical:absolute;mso-position-vertical-relative:text;mso-width-percent:0;mso-height-percent:0;mso-width-relative:margin;mso-height-relative:margin;v-text-anchor:middle" o:gfxdata="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" filled="f" stroked="f">
                 <v:textbox>
                   <w:txbxContent>
                     <w:p>
@@ -4226,7 +4226,7 @@
           </mc:Choice>
           <mc:Fallback>
             <w:pict>
-              <v:shape w14:anchorId="5988C492" id="_x0000_s1031" type="#_x0000_t202" style="position:absolute;margin-left:390pt;margin-top:342.55pt;width:29.25pt;height:28.5pt;z-index:251691008;visibility:visible;mso-wrap-style:square;mso-width-percent:0;mso-height-percent:0;mso-wrap-distance-left:9pt;mso-wrap-distance-top:3.6pt;mso-wrap-distance-right:9pt;mso-wrap-distance-bottom:3.6pt;mso-position-horizontal:absolute;mso-position-horizontal-relative:text;mso-position-vertical:absolute;mso-position-vertical-relative:text;mso-width-percent:0;mso-height-percent:0;mso-width-relative:margin;mso-height-relative:margin;v-text-anchor:middle" o:gfxdata="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" filled="f" stroked="f">
+              <v:shape w14:anchorId="5988C492" id="_x0000_s1031" type="#_x0000_t202" style="position:absolute;margin-left:390pt;margin-top:342.55pt;width:29.25pt;height:28.5pt;z-index:251691008;visibility:visible;mso-wrap-style:square;mso-width-percent:0;mso-height-percent:0;mso-wrap-distance-left:9pt;mso-wrap-distance-top:3.6pt;mso-wrap-distance-right:9pt;mso-wrap-distance-bottom:3.6pt;mso-position-horizontal:absolute;mso-position-horizontal-relative:text;mso-position-vertical:absolute;mso-position-vertical-relative:text;mso-width-percent:0;mso-height-percent:0;mso-width-relative:margin;mso-height-relative:margin;v-text-anchor:middle" o:gfxdata="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" filled="f" stroked="f">
                 <v:textbox>
                   <w:txbxContent>
                     <w:p>
@@ -4359,7 +4359,7 @@
           </mc:Choice>
           <mc:Fallback>
             <w:pict>
-              <v:shape w14:anchorId="5ADB12CF" id="_x0000_s1032" type="#_x0000_t202" style="position:absolute;margin-left:341.25pt;margin-top:356.05pt;width:29.25pt;height:28.5pt;z-index:251688960;visibility:visible;mso-wrap-style:square;mso-width-percent:0;mso-height-percent:0;mso-wrap-distance-left:9pt;mso-wrap-distance-top:3.6pt;mso-wrap-distance-right:9pt;mso-wrap-distance-bottom:3.6pt;mso-position-horizontal:absolute;mso-position-horizontal-relative:text;mso-position-vertical:absolute;mso-position-vertical-relative:text;mso-width-percent:0;mso-height-percent:0;mso-width-relative:margin;mso-height-relative:margin;v-text-anchor:middle" o:gfxdata="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" filled="f" stroked="f">
+              <v:shape w14:anchorId="5ADB12CF" id="_x0000_s1032" type="#_x0000_t202" style="position:absolute;margin-left:341.25pt;margin-top:356.05pt;width:29.25pt;height:28.5pt;z-index:251688960;visibility:visible;mso-wrap-style:square;mso-width-percent:0;mso-height-percent:0;mso-wrap-distance-left:9pt;mso-wrap-distance-top:3.6pt;mso-wrap-distance-right:9pt;mso-wrap-distance-bottom:3.6pt;mso-position-horizontal:absolute;mso-position-horizontal-relative:text;mso-position-vertical:absolute;mso-position-vertical-relative:text;mso-width-percent:0;mso-height-percent:0;mso-width-relative:margin;mso-height-relative:margin;v-text-anchor:middle" o:gfxdata="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" filled="f" stroked="f">
                 <v:textbox>
                   <w:txbxContent>
                     <w:p>
@@ -4492,7 +4492,7 @@
           </mc:Choice>
           <mc:Fallback>
             <w:pict>
-              <v:shape w14:anchorId="58B3B894" id="_x0000_s1033" type="#_x0000_t202" style="position:absolute;margin-left:342.75pt;margin-top:343.3pt;width:29.25pt;height:28.5pt;z-index:251686912;visibility:visible;mso-wrap-style:square;mso-width-percent:0;mso-height-percent:0;mso-wrap-distance-left:9pt;mso-wrap-distance-top:3.6pt;mso-wrap-distance-right:9pt;mso-wrap-distance-bottom:3.6pt;mso-position-horizontal:absolute;mso-position-horizontal-relative:text;mso-position-vertical:absolute;mso-position-vertical-relative:text;mso-width-percent:0;mso-height-percent:0;mso-width-relative:margin;mso-height-relative:margin;v-text-anchor:middle" o:gfxdata="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" filled="f" stroked="f">
+              <v:shape w14:anchorId="58B3B894" id="_x0000_s1033" type="#_x0000_t202" style="position:absolute;margin-left:342.75pt;margin-top:343.3pt;width:29.25pt;height:28.5pt;z-index:251686912;visibility:visible;mso-wrap-style:square;mso-width-percent:0;mso-height-percent:0;mso-wrap-distance-left:9pt;mso-wrap-distance-top:3.6pt;mso-wrap-distance-right:9pt;mso-wrap-distance-bottom:3.6pt;mso-position-horizontal:absolute;mso-position-horizontal-relative:text;mso-position-vertical:absolute;mso-position-vertical-relative:text;mso-width-percent:0;mso-height-percent:0;mso-width-relative:margin;mso-height-relative:margin;v-text-anchor:middle" o:gfxdata="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" filled="f" stroked="f">
                 <v:textbox>
                   <w:txbxContent>
                     <w:p>
@@ -4625,7 +4625,7 @@
           </mc:Choice>
           <mc:Fallback>
             <w:pict>
-              <v:shape w14:anchorId="52E80A8E" id="_x0000_s1034" type="#_x0000_t202" style="position:absolute;margin-left:345.4pt;margin-top:330.8pt;width:29.25pt;height:28.5pt;z-index:251684864;visibility:visible;mso-wrap-style:square;mso-width-percent:0;mso-height-percent:0;mso-wrap-distance-left:9pt;mso-wrap-distance-top:3.6pt;mso-wrap-distance-right:9pt;mso-wrap-distance-bottom:3.6pt;mso-position-horizontal:absolute;mso-position-horizontal-relative:text;mso-position-vertical:absolute;mso-position-vertical-relative:text;mso-width-percent:0;mso-height-percent:0;mso-width-relative:margin;mso-height-relative:margin;v-text-anchor:middle" o:gfxdata="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" filled="f" stroked="f">
+              <v:shape w14:anchorId="52E80A8E" id="_x0000_s1034" type="#_x0000_t202" style="position:absolute;margin-left:345.4pt;margin-top:330.8pt;width:29.25pt;height:28.5pt;z-index:251684864;visibility:visible;mso-wrap-style:square;mso-width-percent:0;mso-height-percent:0;mso-wrap-distance-left:9pt;mso-wrap-distance-top:3.6pt;mso-wrap-distance-right:9pt;mso-wrap-distance-bottom:3.6pt;mso-position-horizontal:absolute;mso-position-horizontal-relative:text;mso-position-vertical:absolute;mso-position-vertical-relative:text;mso-width-percent:0;mso-height-percent:0;mso-width-relative:margin;mso-height-relative:margin;v-text-anchor:middle" o:gfxdata="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" filled="f" stroked="f">
                 <v:textbox>
                   <w:txbxContent>
                     <w:p>
@@ -4767,7 +4767,7 @@
           </mc:Choice>
           <mc:Fallback>
             <w:pict>
-              <v:shape w14:anchorId="0D498E9D" id="_x0000_s1035" type="#_x0000_t202" style="position:absolute;margin-left:0;margin-top:481.55pt;width:187.5pt;height:55.6pt;z-index:251670528;visibility:visible;mso-wrap-style:square;mso-width-percent:0;mso-height-percent:0;mso-wrap-distance-left:9pt;mso-wrap-distance-top:3.6pt;mso-wrap-distance-right:9pt;mso-wrap-distance-bottom:3.6pt;mso-position-horizontal:left;mso-position-horizontal-relative:margin;mso-position-vertical:absolute;mso-position-vertical-relative:text;mso-width-percent:0;mso-height-percent:0;mso-width-relative:margin;mso-height-relative:margin;v-text-anchor:top" o:gfxdata="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">
+              <v:shape w14:anchorId="0D498E9D" id="_x0000_s1035" type="#_x0000_t202" style="position:absolute;margin-left:0;margin-top:481.55pt;width:187.5pt;height:55.6pt;z-index:251670528;visibility:visible;mso-wrap-style:square;mso-width-percent:0;mso-height-percent:0;mso-wrap-distance-left:9pt;mso-wrap-distance-top:3.6pt;mso-wrap-distance-right:9pt;mso-wrap-distance-bottom:3.6pt;mso-position-horizontal:left;mso-position-horizontal-relative:margin;mso-position-vertical:absolute;mso-position-vertical-relative:text;mso-width-percent:0;mso-height-percent:0;mso-width-relative:margin;mso-height-relative:margin;v-text-anchor:top" o:gfxdata="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">
                 <v:textbox>
                   <w:txbxContent>
                     <w:p>
@@ -5275,7 +5275,7 @@
           </mc:Choice>
           <mc:Fallback>
             <w:pict>
-              <v:shape w14:anchorId="059C0F94" id="_x0000_s1036" type="#_x0000_t202" style="position:absolute;margin-left:-9.35pt;margin-top:436.9pt;width:239.25pt;height:168.75pt;z-index:251738112;visibility:visible;mso-wrap-style:square;mso-width-percent:0;mso-height-percent:0;mso-wrap-distance-left:9pt;mso-wrap-distance-top:3.6pt;mso-wrap-distance-right:9pt;mso-wrap-distance-bottom:3.6pt;mso-position-horizontal:absolute;mso-position-horizontal-relative:margin;mso-position-vertical:absolute;mso-position-vertical-relative:text;mso-width-percent:0;mso-height-percent:0;mso-width-relative:margin;mso-height-relative:margin;v-text-anchor:top" o:gfxdata="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">
+              <v:shape w14:anchorId="059C0F94" id="_x0000_s1036" type="#_x0000_t202" style="position:absolute;margin-left:-9.35pt;margin-top:436.9pt;width:239.25pt;height:168.75pt;z-index:251738112;visibility:visible;mso-wrap-style:square;mso-width-percent:0;mso-height-percent:0;mso-wrap-distance-left:9pt;mso-wrap-distance-top:3.6pt;mso-wrap-distance-right:9pt;mso-wrap-distance-bottom:3.6pt;mso-position-horizontal:absolute;mso-position-horizontal-relative:margin;mso-position-vertical:absolute;mso-position-vertical-relative:text;mso-width-percent:0;mso-height-percent:0;mso-width-relative:margin;mso-height-relative:margin;v-text-anchor:top" o:gfxdata="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">
                 <v:textbox>
                   <w:txbxContent>
                     <w:p>
@@ -5712,7 +5712,7 @@
           </mc:Choice>
           <mc:Fallback>
             <w:pict>
-              <v:shape w14:anchorId="0E0A8FA8" id="_x0000_s1037" type="#_x0000_t202" style="position:absolute;margin-left:259.15pt;margin-top:439.15pt;width:219.75pt;height:214.5pt;z-index:251736064;visibility:visible;mso-wrap-style:square;mso-width-percent:0;mso-height-percent:0;mso-wrap-distance-left:9pt;mso-wrap-distance-top:3.6pt;mso-wrap-distance-right:9pt;mso-wrap-distance-bottom:3.6pt;mso-position-horizontal:absolute;mso-position-horizontal-relative:margin;mso-position-vertical:absolute;mso-position-vertical-relative:text;mso-width-percent:0;mso-height-percent:0;mso-width-relative:margin;mso-height-relative:margin;v-text-anchor:top" o:gfxdata="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">
+              <v:shape w14:anchorId="0E0A8FA8" id="_x0000_s1037" type="#_x0000_t202" style="position:absolute;margin-left:259.15pt;margin-top:439.15pt;width:219.75pt;height:214.5pt;z-index:251736064;visibility:visible;mso-wrap-style:square;mso-width-percent:0;mso-height-percent:0;mso-wrap-distance-left:9pt;mso-wrap-distance-top:3.6pt;mso-wrap-distance-right:9pt;mso-wrap-distance-bottom:3.6pt;mso-position-horizontal:absolute;mso-position-horizontal-relative:margin;mso-position-vertical:absolute;mso-position-vertical-relative:text;mso-width-percent:0;mso-height-percent:0;mso-width-relative:margin;mso-height-relative:margin;v-text-anchor:top" o:gfxdata="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">
                 <v:textbox>
                   <w:txbxContent>
                     <w:p>
@@ -6357,7 +6357,7 @@
           </mc:Choice>
           <mc:Fallback>
             <w:pict>
-              <v:shape w14:anchorId="082A53B1" id="_x0000_s1038" type="#_x0000_t202" style="position:absolute;margin-left:401.05pt;margin-top:43.9pt;width:452.25pt;height:107.25pt;z-index:251734016;visibility:visible;mso-wrap-style:square;mso-width-percent:0;mso-height-percent:0;mso-wrap-distance-left:9pt;mso-wrap-distance-top:3.6pt;mso-wrap-distance-right:9pt;mso-wrap-distance-bottom:3.6pt;mso-position-horizontal:right;mso-position-horizontal-relative:margin;mso-position-vertical:absolute;mso-position-vertical-relative:text;mso-width-percent:0;mso-height-percent:0;mso-width-relative:margin;mso-height-relative:margin;v-text-anchor:top" o:gfxdata="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">
+              <v:shape w14:anchorId="082A53B1" id="_x0000_s1038" type="#_x0000_t202" style="position:absolute;margin-left:401.05pt;margin-top:43.9pt;width:452.25pt;height:107.25pt;z-index:251734016;visibility:visible;mso-wrap-style:square;mso-width-percent:0;mso-height-percent:0;mso-wrap-distance-left:9pt;mso-wrap-distance-top:3.6pt;mso-wrap-distance-right:9pt;mso-wrap-distance-bottom:3.6pt;mso-position-horizontal:right;mso-position-horizontal-relative:margin;mso-position-vertical:absolute;mso-position-vertical-relative:text;mso-width-percent:0;mso-height-percent:0;mso-width-relative:margin;mso-height-relative:margin;v-text-anchor:top" o:gfxdata="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">
                 <v:textbox>
                   <w:txbxContent>
                     <w:p>
@@ -6664,7 +6664,7 @@
           </mc:Choice>
           <mc:Fallback>
             <w:pict>
-              <v:shape w14:anchorId="089624BA" id="Zone de texte 14" o:spid="_x0000_s1039" type="#_x0000_t202" style="position:absolute;margin-left:79.5pt;margin-top:364.25pt;width:29.25pt;height:28.5pt;z-index:251760640;visibility:visible;mso-wrap-style:square;mso-width-percent:0;mso-height-percent:0;mso-wrap-distance-left:9pt;mso-wrap-distance-top:3.6pt;mso-wrap-distance-right:9pt;mso-wrap-distance-bottom:3.6pt;mso-position-horizontal:absolute;mso-position-horizontal-relative:text;mso-position-vertical:absolute;mso-position-vertical-relative:text;mso-width-percent:0;mso-height-percent:0;mso-width-relative:margin;mso-height-relative:margin;v-text-anchor:middle" o:gfxdata="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" filled="f" stroked="f">
+              <v:shape w14:anchorId="089624BA" id="Zone de texte 14" o:spid="_x0000_s1039" type="#_x0000_t202" style="position:absolute;margin-left:79.5pt;margin-top:364.25pt;width:29.25pt;height:28.5pt;z-index:251760640;visibility:visible;mso-wrap-style:square;mso-width-percent:0;mso-height-percent:0;mso-wrap-distance-left:9pt;mso-wrap-distance-top:3.6pt;mso-wrap-distance-right:9pt;mso-wrap-distance-bottom:3.6pt;mso-position-horizontal:absolute;mso-position-horizontal-relative:text;mso-position-vertical:absolute;mso-position-vertical-relative:text;mso-width-percent:0;mso-height-percent:0;mso-width-relative:margin;mso-height-relative:margin;v-text-anchor:middle" o:gfxdata="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" filled="f" stroked="f">
                 <v:textbox>
                   <w:txbxContent>
                     <w:p>
@@ -6809,7 +6809,7 @@
           </mc:Choice>
           <mc:Fallback>
             <w:pict>
-              <v:shape w14:anchorId="38322D60" id="Zone de texte 12" o:spid="_x0000_s1040" type="#_x0000_t202" style="position:absolute;margin-left:16.5pt;margin-top:364.25pt;width:29.25pt;height:28.5pt;z-index:251758592;visibility:visible;mso-wrap-style:square;mso-width-percent:0;mso-height-percent:0;mso-wrap-distance-left:9pt;mso-wrap-distance-top:3.6pt;mso-wrap-distance-right:9pt;mso-wrap-distance-bottom:3.6pt;mso-position-horizontal:absolute;mso-position-horizontal-relative:text;mso-position-vertical:absolute;mso-position-vertical-relative:text;mso-width-percent:0;mso-height-percent:0;mso-width-relative:margin;mso-height-relative:margin;v-text-anchor:middle" o:gfxdata="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" filled="f" stroked="f">
+              <v:shape w14:anchorId="38322D60" id="Zone de texte 12" o:spid="_x0000_s1040" type="#_x0000_t202" style="position:absolute;margin-left:16.5pt;margin-top:364.25pt;width:29.25pt;height:28.5pt;z-index:251758592;visibility:visible;mso-wrap-style:square;mso-width-percent:0;mso-height-percent:0;mso-wrap-distance-left:9pt;mso-wrap-distance-top:3.6pt;mso-wrap-distance-right:9pt;mso-wrap-distance-bottom:3.6pt;mso-position-horizontal:absolute;mso-position-horizontal-relative:text;mso-position-vertical:absolute;mso-position-vertical-relative:text;mso-width-percent:0;mso-height-percent:0;mso-width-relative:margin;mso-height-relative:margin;v-text-anchor:middle" o:gfxdata="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" filled="f" stroked="f">
                 <v:textbox>
                   <w:txbxContent>
                     <w:p>
@@ -6954,7 +6954,7 @@
           </mc:Choice>
           <mc:Fallback>
             <w:pict>
-              <v:shape w14:anchorId="72BE1B26" id="_x0000_s1041" type="#_x0000_t202" style="position:absolute;margin-left:18pt;margin-top:212.85pt;width:29.25pt;height:28.5pt;z-index:251742208;visibility:visible;mso-wrap-style:square;mso-width-percent:0;mso-height-percent:0;mso-wrap-distance-left:9pt;mso-wrap-distance-top:3.6pt;mso-wrap-distance-right:9pt;mso-wrap-distance-bottom:3.6pt;mso-position-horizontal:absolute;mso-position-horizontal-relative:text;mso-position-vertical:absolute;mso-position-vertical-relative:text;mso-width-percent:0;mso-height-percent:0;mso-width-relative:margin;mso-height-relative:margin;v-text-anchor:middle" o:gfxdata="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" filled="f" stroked="f">
+              <v:shape w14:anchorId="72BE1B26" id="_x0000_s1041" type="#_x0000_t202" style="position:absolute;margin-left:18pt;margin-top:212.85pt;width:29.25pt;height:28.5pt;z-index:251742208;visibility:visible;mso-wrap-style:square;mso-width-percent:0;mso-height-percent:0;mso-wrap-distance-left:9pt;mso-wrap-distance-top:3.6pt;mso-wrap-distance-right:9pt;mso-wrap-distance-bottom:3.6pt;mso-position-horizontal:absolute;mso-position-horizontal-relative:text;mso-position-vertical:absolute;mso-position-vertical-relative:text;mso-width-percent:0;mso-height-percent:0;mso-width-relative:margin;mso-height-relative:margin;v-text-anchor:middle" o:gfxdata="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" filled="f" stroked="f">
                 <v:textbox>
                   <w:txbxContent>
                     <w:p>
@@ -7099,7 +7099,7 @@
           </mc:Choice>
           <mc:Fallback>
             <w:pict>
-              <v:shape w14:anchorId="5284D647" id="_x0000_s1042" type="#_x0000_t202" style="position:absolute;margin-left:153.75pt;margin-top:213.6pt;width:29.25pt;height:28.5pt;z-index:251744256;visibility:visible;mso-wrap-style:square;mso-width-percent:0;mso-height-percent:0;mso-wrap-distance-left:9pt;mso-wrap-distance-top:3.6pt;mso-wrap-distance-right:9pt;mso-wrap-distance-bottom:3.6pt;mso-position-horizontal:absolute;mso-position-horizontal-relative:text;mso-position-vertical:absolute;mso-position-vertical-relative:text;mso-width-percent:0;mso-height-percent:0;mso-width-relative:margin;mso-height-relative:margin;v-text-anchor:middle" o:gfxdata="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" filled="f" stroked="f">
+              <v:shape w14:anchorId="5284D647" id="_x0000_s1042" type="#_x0000_t202" style="position:absolute;margin-left:153.75pt;margin-top:213.6pt;width:29.25pt;height:28.5pt;z-index:251744256;visibility:visible;mso-wrap-style:square;mso-width-percent:0;mso-height-percent:0;mso-wrap-distance-left:9pt;mso-wrap-distance-top:3.6pt;mso-wrap-distance-right:9pt;mso-wrap-distance-bottom:3.6pt;mso-position-horizontal:absolute;mso-position-horizontal-relative:text;mso-position-vertical:absolute;mso-position-vertical-relative:text;mso-width-percent:0;mso-height-percent:0;mso-width-relative:margin;mso-height-relative:margin;v-text-anchor:middle" o:gfxdata="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" filled="f" stroked="f">
                 <v:textbox>
                   <w:txbxContent>
                     <w:p>
@@ -7244,7 +7244,7 @@
           </mc:Choice>
           <mc:Fallback>
             <w:pict>
-              <v:shape w14:anchorId="209EF2D5" id="_x0000_s1043" type="#_x0000_t202" style="position:absolute;margin-left:154.15pt;margin-top:286.9pt;width:29.25pt;height:28.5pt;z-index:251752448;visibility:visible;mso-wrap-style:square;mso-width-percent:0;mso-height-percent:0;mso-wrap-distance-left:9pt;mso-wrap-distance-top:3.6pt;mso-wrap-distance-right:9pt;mso-wrap-distance-bottom:3.6pt;mso-position-horizontal:absolute;mso-position-horizontal-relative:text;mso-position-vertical:absolute;mso-position-vertical-relative:text;mso-width-percent:0;mso-height-percent:0;mso-width-relative:margin;mso-height-relative:margin;v-text-anchor:middle" o:gfxdata="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" filled="f" stroked="f">
+              <v:shape w14:anchorId="209EF2D5" id="_x0000_s1043" type="#_x0000_t202" style="position:absolute;margin-left:154.15pt;margin-top:286.9pt;width:29.25pt;height:28.5pt;z-index:251752448;visibility:visible;mso-wrap-style:square;mso-width-percent:0;mso-height-percent:0;mso-wrap-distance-left:9pt;mso-wrap-distance-top:3.6pt;mso-wrap-distance-right:9pt;mso-wrap-distance-bottom:3.6pt;mso-position-horizontal:absolute;mso-position-horizontal-relative:text;mso-position-vertical:absolute;mso-position-vertical-relative:text;mso-width-percent:0;mso-height-percent:0;mso-width-relative:margin;mso-height-relative:margin;v-text-anchor:middle" o:gfxdata="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" filled="f" stroked="f">
                 <v:textbox>
                   <w:txbxContent>
                     <w:p>
@@ -7379,7 +7379,7 @@
           </mc:Choice>
           <mc:Fallback>
             <w:pict>
-              <v:shape w14:anchorId="17161072" id="Zone de texte 15" o:spid="_x0000_s1044" type="#_x0000_t202" style="position:absolute;margin-left:217.4pt;margin-top:365pt;width:29.25pt;height:28.5pt;z-index:251762688;visibility:visible;mso-wrap-style:square;mso-width-percent:0;mso-height-percent:0;mso-wrap-distance-left:9pt;mso-wrap-distance-top:3.6pt;mso-wrap-distance-right:9pt;mso-wrap-distance-bottom:3.6pt;mso-position-horizontal:absolute;mso-position-horizontal-relative:margin;mso-position-vertical:absolute;mso-position-vertical-relative:text;mso-width-percent:0;mso-height-percent:0;mso-width-relative:margin;mso-height-relative:margin;v-text-anchor:middle" o:gfxdata="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" filled="f" stroked="f">
+              <v:shape w14:anchorId="17161072" id="Zone de texte 15" o:spid="_x0000_s1044" type="#_x0000_t202" style="position:absolute;margin-left:217.4pt;margin-top:365pt;width:29.25pt;height:28.5pt;z-index:251762688;visibility:visible;mso-wrap-style:square;mso-width-percent:0;mso-height-percent:0;mso-wrap-distance-left:9pt;mso-wrap-distance-top:3.6pt;mso-wrap-distance-right:9pt;mso-wrap-distance-bottom:3.6pt;mso-position-horizontal:absolute;mso-position-horizontal-relative:margin;mso-position-vertical:absolute;mso-position-vertical-relative:text;mso-width-percent:0;mso-height-percent:0;mso-width-relative:margin;mso-height-relative:margin;v-text-anchor:middle" o:gfxdata="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" filled="f" stroked="f">
                 <v:textbox>
                   <w:txbxContent>
                     <w:p>
@@ -7514,7 +7514,7 @@
           </mc:Choice>
           <mc:Fallback>
             <w:pict>
-              <v:shape w14:anchorId="0F3C2019" id="Zone de texte 16" o:spid="_x0000_s1045" type="#_x0000_t202" style="position:absolute;margin-left:379.5pt;margin-top:347.1pt;width:29.25pt;height:28.5pt;z-index:251764736;visibility:visible;mso-wrap-style:square;mso-width-percent:0;mso-height-percent:0;mso-wrap-distance-left:9pt;mso-wrap-distance-top:3.6pt;mso-wrap-distance-right:9pt;mso-wrap-distance-bottom:3.6pt;mso-position-horizontal:absolute;mso-position-horizontal-relative:text;mso-position-vertical:absolute;mso-position-vertical-relative:text;mso-width-percent:0;mso-height-percent:0;mso-width-relative:margin;mso-height-relative:margin;v-text-anchor:middle" o:gfxdata="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" filled="f" stroked="f">
+              <v:shape w14:anchorId="0F3C2019" id="Zone de texte 16" o:spid="_x0000_s1045" type="#_x0000_t202" style="position:absolute;margin-left:379.5pt;margin-top:347.1pt;width:29.25pt;height:28.5pt;z-index:251764736;visibility:visible;mso-wrap-style:square;mso-width-percent:0;mso-height-percent:0;mso-wrap-distance-left:9pt;mso-wrap-distance-top:3.6pt;mso-wrap-distance-right:9pt;mso-wrap-distance-bottom:3.6pt;mso-position-horizontal:absolute;mso-position-horizontal-relative:text;mso-position-vertical:absolute;mso-position-vertical-relative:text;mso-width-percent:0;mso-height-percent:0;mso-width-relative:margin;mso-height-relative:margin;v-text-anchor:middle" o:gfxdata="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" filled="f" stroked="f">
                 <v:textbox>
                   <w:txbxContent>
                     <w:p>
@@ -7649,7 +7649,7 @@
           </mc:Choice>
           <mc:Fallback>
             <w:pict>
-              <v:shape w14:anchorId="1A382A78" id="Zone de texte 23" o:spid="_x0000_s1046" type="#_x0000_t202" style="position:absolute;margin-left:422.25pt;margin-top:346.35pt;width:29.25pt;height:28.5pt;z-index:251766784;visibility:visible;mso-wrap-style:square;mso-width-percent:0;mso-height-percent:0;mso-wrap-distance-left:9pt;mso-wrap-distance-top:3.6pt;mso-wrap-distance-right:9pt;mso-wrap-distance-bottom:3.6pt;mso-position-horizontal:absolute;mso-position-horizontal-relative:text;mso-position-vertical:absolute;mso-position-vertical-relative:text;mso-width-percent:0;mso-height-percent:0;mso-width-relative:margin;mso-height-relative:margin;v-text-anchor:middle" o:gfxdata="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" filled="f" stroked="f">
+              <v:shape w14:anchorId="1A382A78" id="Zone de texte 23" o:spid="_x0000_s1046" type="#_x0000_t202" style="position:absolute;margin-left:422.25pt;margin-top:346.35pt;width:29.25pt;height:28.5pt;z-index:251766784;visibility:visible;mso-wrap-style:square;mso-width-percent:0;mso-height-percent:0;mso-wrap-distance-left:9pt;mso-wrap-distance-top:3.6pt;mso-wrap-distance-right:9pt;mso-wrap-distance-bottom:3.6pt;mso-position-horizontal:absolute;mso-position-horizontal-relative:text;mso-position-vertical:absolute;mso-position-vertical-relative:text;mso-width-percent:0;mso-height-percent:0;mso-width-relative:margin;mso-height-relative:margin;v-text-anchor:middle" o:gfxdata="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" filled="f" stroked="f">
                 <v:textbox>
                   <w:txbxContent>
                     <w:p>
@@ -7865,7 +7865,7 @@
           </mc:Choice>
           <mc:Fallback>
             <w:pict>
-              <v:shape w14:anchorId="62B44EA8" id="_x0000_s1047" type="#_x0000_t202" style="position:absolute;margin-left:421.5pt;margin-top:270.6pt;width:29.25pt;height:28.5pt;z-index:251754496;visibility:visible;mso-wrap-style:square;mso-width-percent:0;mso-height-percent:0;mso-wrap-distance-left:9pt;mso-wrap-distance-top:3.6pt;mso-wrap-distance-right:9pt;mso-wrap-distance-bottom:3.6pt;mso-position-horizontal:absolute;mso-position-horizontal-relative:text;mso-position-vertical:absolute;mso-position-vertical-relative:text;mso-width-percent:0;mso-height-percent:0;mso-width-relative:margin;mso-height-relative:margin;v-text-anchor:middle" o:gfxdata="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" filled="f" stroked="f">
+              <v:shape w14:anchorId="62B44EA8" id="_x0000_s1047" type="#_x0000_t202" style="position:absolute;margin-left:421.5pt;margin-top:270.6pt;width:29.25pt;height:28.5pt;z-index:251754496;visibility:visible;mso-wrap-style:square;mso-width-percent:0;mso-height-percent:0;mso-wrap-distance-left:9pt;mso-wrap-distance-top:3.6pt;mso-wrap-distance-right:9pt;mso-wrap-distance-bottom:3.6pt;mso-position-horizontal:absolute;mso-position-horizontal-relative:text;mso-position-vertical:absolute;mso-position-vertical-relative:text;mso-width-percent:0;mso-height-percent:0;mso-width-relative:margin;mso-height-relative:margin;v-text-anchor:middle" o:gfxdata="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" filled="f" stroked="f">
                 <v:textbox>
                   <w:txbxContent>
                     <w:p>
@@ -8000,7 +8000,7 @@
           </mc:Choice>
           <mc:Fallback>
             <w:pict>
-              <v:shape w14:anchorId="710CB5C5" id="_x0000_s1048" type="#_x0000_t202" style="position:absolute;margin-left:379.9pt;margin-top:271.2pt;width:29.25pt;height:28.5pt;z-index:251756544;visibility:visible;mso-wrap-style:square;mso-width-percent:0;mso-height-percent:0;mso-wrap-distance-left:9pt;mso-wrap-distance-top:3.6pt;mso-wrap-distance-right:9pt;mso-wrap-distance-bottom:3.6pt;mso-position-horizontal:absolute;mso-position-horizontal-relative:text;mso-position-vertical:absolute;mso-position-vertical-relative:text;mso-width-percent:0;mso-height-percent:0;mso-width-relative:margin;mso-height-relative:margin;v-text-anchor:middle" o:gfxdata="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" filled="f" stroked="f">
+              <v:shape w14:anchorId="710CB5C5" id="_x0000_s1048" type="#_x0000_t202" style="position:absolute;margin-left:379.9pt;margin-top:271.2pt;width:29.25pt;height:28.5pt;z-index:251756544;visibility:visible;mso-wrap-style:square;mso-width-percent:0;mso-height-percent:0;mso-wrap-distance-left:9pt;mso-wrap-distance-top:3.6pt;mso-wrap-distance-right:9pt;mso-wrap-distance-bottom:3.6pt;mso-position-horizontal:absolute;mso-position-horizontal-relative:text;mso-position-vertical:absolute;mso-position-vertical-relative:text;mso-width-percent:0;mso-height-percent:0;mso-width-relative:margin;mso-height-relative:margin;v-text-anchor:middle" o:gfxdata="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" filled="f" stroked="f">
                 <v:textbox>
                   <w:txbxContent>
                     <w:p>
@@ -8135,7 +8135,7 @@
           </mc:Choice>
           <mc:Fallback>
             <w:pict>
-              <v:shape w14:anchorId="18447747" id="_x0000_s1049" type="#_x0000_t202" style="position:absolute;margin-left:17.25pt;margin-top:286.65pt;width:29.25pt;height:28.5pt;z-index:251750400;visibility:visible;mso-wrap-style:square;mso-width-percent:0;mso-height-percent:0;mso-wrap-distance-left:9pt;mso-wrap-distance-top:3.6pt;mso-wrap-distance-right:9pt;mso-wrap-distance-bottom:3.6pt;mso-position-horizontal:absolute;mso-position-horizontal-relative:text;mso-position-vertical:absolute;mso-position-vertical-relative:text;mso-width-percent:0;mso-height-percent:0;mso-width-relative:margin;mso-height-relative:margin;v-text-anchor:middle" o:gfxdata="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" filled="f" stroked="f">
+              <v:shape w14:anchorId="18447747" id="_x0000_s1049" type="#_x0000_t202" style="position:absolute;margin-left:17.25pt;margin-top:286.65pt;width:29.25pt;height:28.5pt;z-index:251750400;visibility:visible;mso-wrap-style:square;mso-width-percent:0;mso-height-percent:0;mso-wrap-distance-left:9pt;mso-wrap-distance-top:3.6pt;mso-wrap-distance-right:9pt;mso-wrap-distance-bottom:3.6pt;mso-position-horizontal:absolute;mso-position-horizontal-relative:text;mso-position-vertical:absolute;mso-position-vertical-relative:text;mso-width-percent:0;mso-height-percent:0;mso-width-relative:margin;mso-height-relative:margin;v-text-anchor:middle" o:gfxdata="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" filled="f" stroked="f">
                 <v:textbox>
                   <w:txbxContent>
                     <w:p>
@@ -8280,7 +8280,7 @@
           </mc:Choice>
           <mc:Fallback>
             <w:pict>
-              <v:shape w14:anchorId="713A7AA1" id="_x0000_s1050" type="#_x0000_t202" style="position:absolute;margin-left:413.25pt;margin-top:197.1pt;width:29.25pt;height:28.5pt;z-index:251748352;visibility:visible;mso-wrap-style:square;mso-width-percent:0;mso-height-percent:0;mso-wrap-distance-left:9pt;mso-wrap-distance-top:3.6pt;mso-wrap-distance-right:9pt;mso-wrap-distance-bottom:3.6pt;mso-position-horizontal:absolute;mso-position-horizontal-relative:text;mso-position-vertical:absolute;mso-position-vertical-relative:text;mso-width-percent:0;mso-height-percent:0;mso-width-relative:margin;mso-height-relative:margin;v-text-anchor:middle" o:gfxdata="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" filled="f" stroked="f">
+              <v:shape w14:anchorId="713A7AA1" id="_x0000_s1050" type="#_x0000_t202" style="position:absolute;margin-left:413.25pt;margin-top:197.1pt;width:29.25pt;height:28.5pt;z-index:251748352;visibility:visible;mso-wrap-style:square;mso-width-percent:0;mso-height-percent:0;mso-wrap-distance-left:9pt;mso-wrap-distance-top:3.6pt;mso-wrap-distance-right:9pt;mso-wrap-distance-bottom:3.6pt;mso-position-horizontal:absolute;mso-position-horizontal-relative:text;mso-position-vertical:absolute;mso-position-vertical-relative:text;mso-width-percent:0;mso-height-percent:0;mso-width-relative:margin;mso-height-relative:margin;v-text-anchor:middle" o:gfxdata="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" filled="f" stroked="f">
                 <v:textbox>
                   <w:txbxContent>
                     <w:p>
@@ -8445,7 +8445,7 @@
           </mc:Choice>
           <mc:Fallback>
             <w:pict>
-              <v:shape w14:anchorId="30D28C2B" id="_x0000_s1051" type="#_x0000_t202" style="position:absolute;margin-left:372.75pt;margin-top:197.1pt;width:29.25pt;height:28.5pt;z-index:251746304;visibility:visible;mso-wrap-style:square;mso-width-percent:0;mso-height-percent:0;mso-wrap-distance-left:9pt;mso-wrap-distance-top:3.6pt;mso-wrap-distance-right:9pt;mso-wrap-distance-bottom:3.6pt;mso-position-horizontal:absolute;mso-position-horizontal-relative:text;mso-position-vertical:absolute;mso-position-vertical-relative:text;mso-width-percent:0;mso-height-percent:0;mso-width-relative:margin;mso-height-relative:margin;v-text-anchor:middle" o:gfxdata="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" filled="f" stroked="f">
+              <v:shape w14:anchorId="30D28C2B" id="_x0000_s1051" type="#_x0000_t202" style="position:absolute;margin-left:372.75pt;margin-top:197.1pt;width:29.25pt;height:28.5pt;z-index:251746304;visibility:visible;mso-wrap-style:square;mso-width-percent:0;mso-height-percent:0;mso-wrap-distance-left:9pt;mso-wrap-distance-top:3.6pt;mso-wrap-distance-right:9pt;mso-wrap-distance-bottom:3.6pt;mso-position-horizontal:absolute;mso-position-horizontal-relative:text;mso-position-vertical:absolute;mso-position-vertical-relative:text;mso-width-percent:0;mso-height-percent:0;mso-width-relative:margin;mso-height-relative:margin;v-text-anchor:middle" o:gfxdata="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" filled="f" stroked="f">
                 <v:textbox>
                   <w:txbxContent>
                     <w:p>
@@ -9098,7 +9098,7 @@
           </mc:Choice>
           <mc:Fallback>
             <w:pict>
-              <v:shape w14:anchorId="3F1A6901" id="_x0000_s1052" type="#_x0000_t202" style="position:absolute;margin-left:303.4pt;margin-top:365.65pt;width:29.25pt;height:28.5pt;z-index:251790336;visibility:visible;mso-wrap-style:square;mso-width-percent:0;mso-height-percent:0;mso-wrap-distance-left:9pt;mso-wrap-distance-top:3.6pt;mso-wrap-distance-right:9pt;mso-wrap-distance-bottom:3.6pt;mso-position-horizontal:absolute;mso-position-horizontal-relative:text;mso-position-vertical:absolute;mso-position-vertical-relative:text;mso-width-percent:0;mso-height-percent:0;mso-width-relative:margin;mso-height-relative:margin;v-text-anchor:middle" o:gfxdata="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" filled="f" stroked="f">
+              <v:shape w14:anchorId="3F1A6901" id="_x0000_s1052" type="#_x0000_t202" style="position:absolute;margin-left:303.4pt;margin-top:365.65pt;width:29.25pt;height:28.5pt;z-index:251790336;visibility:visible;mso-wrap-style:square;mso-width-percent:0;mso-height-percent:0;mso-wrap-distance-left:9pt;mso-wrap-distance-top:3.6pt;mso-wrap-distance-right:9pt;mso-wrap-distance-bottom:3.6pt;mso-position-horizontal:absolute;mso-position-horizontal-relative:text;mso-position-vertical:absolute;mso-position-vertical-relative:text;mso-width-percent:0;mso-height-percent:0;mso-width-relative:margin;mso-height-relative:margin;v-text-anchor:middle" o:gfxdata="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" filled="f" stroked="f">
                 <v:textbox>
                   <w:txbxContent>
                     <w:p>
@@ -9232,7 +9232,7 @@
           </mc:Choice>
           <mc:Fallback>
             <w:pict>
-              <v:shape w14:anchorId="67BD877D" id="_x0000_s1053" type="#_x0000_t202" style="position:absolute;margin-left:305.65pt;margin-top:335.65pt;width:29.25pt;height:28.5pt;z-index:251788288;visibility:visible;mso-wrap-style:square;mso-width-percent:0;mso-height-percent:0;mso-wrap-distance-left:9pt;mso-wrap-distance-top:3.6pt;mso-wrap-distance-right:9pt;mso-wrap-distance-bottom:3.6pt;mso-position-horizontal:absolute;mso-position-horizontal-relative:text;mso-position-vertical:absolute;mso-position-vertical-relative:text;mso-width-percent:0;mso-height-percent:0;mso-width-relative:margin;mso-height-relative:margin;v-text-anchor:middle" o:gfxdata="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" filled="f" stroked="f">
+              <v:shape w14:anchorId="67BD877D" id="_x0000_s1053" type="#_x0000_t202" style="position:absolute;margin-left:305.65pt;margin-top:335.65pt;width:29.25pt;height:28.5pt;z-index:251788288;visibility:visible;mso-wrap-style:square;mso-width-percent:0;mso-height-percent:0;mso-wrap-distance-left:9pt;mso-wrap-distance-top:3.6pt;mso-wrap-distance-right:9pt;mso-wrap-distance-bottom:3.6pt;mso-position-horizontal:absolute;mso-position-horizontal-relative:text;mso-position-vertical:absolute;mso-position-vertical-relative:text;mso-width-percent:0;mso-height-percent:0;mso-width-relative:margin;mso-height-relative:margin;v-text-anchor:middle" o:gfxdata="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" filled="f" stroked="f">
                 <v:textbox>
                   <w:txbxContent>
                     <w:p>
@@ -9366,7 +9366,7 @@
           </mc:Choice>
           <mc:Fallback>
             <w:pict>
-              <v:shape w14:anchorId="37F3222C" id="_x0000_s1054" type="#_x0000_t202" style="position:absolute;margin-left:304.9pt;margin-top:308.65pt;width:29.25pt;height:28.5pt;z-index:251786240;visibility:visible;mso-wrap-style:square;mso-width-percent:0;mso-height-percent:0;mso-wrap-distance-left:9pt;mso-wrap-distance-top:3.6pt;mso-wrap-distance-right:9pt;mso-wrap-distance-bottom:3.6pt;mso-position-horizontal:absolute;mso-position-horizontal-relative:text;mso-position-vertical:absolute;mso-position-vertical-relative:text;mso-width-percent:0;mso-height-percent:0;mso-width-relative:margin;mso-height-relative:margin;v-text-anchor:middle" o:gfxdata="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" filled="f" stroked="f">
+              <v:shape w14:anchorId="37F3222C" id="_x0000_s1054" type="#_x0000_t202" style="position:absolute;margin-left:304.9pt;margin-top:308.65pt;width:29.25pt;height:28.5pt;z-index:251786240;visibility:visible;mso-wrap-style:square;mso-width-percent:0;mso-height-percent:0;mso-wrap-distance-left:9pt;mso-wrap-distance-top:3.6pt;mso-wrap-distance-right:9pt;mso-wrap-distance-bottom:3.6pt;mso-position-horizontal:absolute;mso-position-horizontal-relative:text;mso-position-vertical:absolute;mso-position-vertical-relative:text;mso-width-percent:0;mso-height-percent:0;mso-width-relative:margin;mso-height-relative:margin;v-text-anchor:middle" o:gfxdata="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" filled="f" stroked="f">
                 <v:textbox>
                   <w:txbxContent>
                     <w:p>
@@ -9500,7 +9500,7 @@
           </mc:Choice>
           <mc:Fallback>
             <w:pict>
-              <v:shape w14:anchorId="4346E585" id="_x0000_s1055" type="#_x0000_t202" style="position:absolute;margin-left:305.65pt;margin-top:280.15pt;width:29.25pt;height:28.5pt;z-index:251784192;visibility:visible;mso-wrap-style:square;mso-width-percent:0;mso-height-percent:0;mso-wrap-distance-left:9pt;mso-wrap-distance-top:3.6pt;mso-wrap-distance-right:9pt;mso-wrap-distance-bottom:3.6pt;mso-position-horizontal:absolute;mso-position-horizontal-relative:text;mso-position-vertical:absolute;mso-position-vertical-relative:text;mso-width-percent:0;mso-height-percent:0;mso-width-relative:margin;mso-height-relative:margin;v-text-anchor:middle" o:gfxdata="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" filled="f" stroked="f">
+              <v:shape w14:anchorId="4346E585" id="_x0000_s1055" type="#_x0000_t202" style="position:absolute;margin-left:305.65pt;margin-top:280.15pt;width:29.25pt;height:28.5pt;z-index:251784192;visibility:visible;mso-wrap-style:square;mso-width-percent:0;mso-height-percent:0;mso-wrap-distance-left:9pt;mso-wrap-distance-top:3.6pt;mso-wrap-distance-right:9pt;mso-wrap-distance-bottom:3.6pt;mso-position-horizontal:absolute;mso-position-horizontal-relative:text;mso-position-vertical:absolute;mso-position-vertical-relative:text;mso-width-percent:0;mso-height-percent:0;mso-width-relative:margin;mso-height-relative:margin;v-text-anchor:middle" o:gfxdata="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" filled="f" stroked="f">
                 <v:textbox>
                   <w:txbxContent>
                     <w:p>
@@ -9634,7 +9634,7 @@
           </mc:Choice>
           <mc:Fallback>
             <w:pict>
-              <v:shape w14:anchorId="31843E6E" id="_x0000_s1056" type="#_x0000_t202" style="position:absolute;margin-left:304.15pt;margin-top:250.9pt;width:29.25pt;height:28.5pt;z-index:251782144;visibility:visible;mso-wrap-style:square;mso-width-percent:0;mso-height-percent:0;mso-wrap-distance-left:9pt;mso-wrap-distance-top:3.6pt;mso-wrap-distance-right:9pt;mso-wrap-distance-bottom:3.6pt;mso-position-horizontal:absolute;mso-position-horizontal-relative:text;mso-position-vertical:absolute;mso-position-vertical-relative:text;mso-width-percent:0;mso-height-percent:0;mso-width-relative:margin;mso-height-relative:margin;v-text-anchor:middle" o:gfxdata="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" filled="f" stroked="f">
+              <v:shape w14:anchorId="31843E6E" id="_x0000_s1056" type="#_x0000_t202" style="position:absolute;margin-left:304.15pt;margin-top:250.9pt;width:29.25pt;height:28.5pt;z-index:251782144;visibility:visible;mso-wrap-style:square;mso-width-percent:0;mso-height-percent:0;mso-wrap-distance-left:9pt;mso-wrap-distance-top:3.6pt;mso-wrap-distance-right:9pt;mso-wrap-distance-bottom:3.6pt;mso-position-horizontal:absolute;mso-position-horizontal-relative:text;mso-position-vertical:absolute;mso-position-vertical-relative:text;mso-width-percent:0;mso-height-percent:0;mso-width-relative:margin;mso-height-relative:margin;v-text-anchor:middle" o:gfxdata="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" filled="f" stroked="f">
                 <v:textbox>
                   <w:txbxContent>
                     <w:p>
@@ -10046,7 +10046,7 @@
           </mc:Choice>
           <mc:Fallback>
             <w:pict>
-              <v:shape w14:anchorId="2425FE38" id="_x0000_s1057" type="#_x0000_t202" style="position:absolute;margin-left:401.8pt;margin-top:494.25pt;width:453pt;height:147pt;z-index:251780096;visibility:visible;mso-wrap-style:square;mso-width-percent:0;mso-height-percent:0;mso-wrap-distance-left:9pt;mso-wrap-distance-top:3.6pt;mso-wrap-distance-right:9pt;mso-wrap-distance-bottom:3.6pt;mso-position-horizontal:right;mso-position-horizontal-relative:margin;mso-position-vertical:absolute;mso-position-vertical-relative:text;mso-width-percent:0;mso-height-percent:0;mso-width-relative:margin;mso-height-relative:margin;v-text-anchor:top" o:gfxdata="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">
+              <v:shape w14:anchorId="2425FE38" id="_x0000_s1057" type="#_x0000_t202" style="position:absolute;margin-left:401.8pt;margin-top:494.25pt;width:453pt;height:147pt;z-index:251780096;visibility:visible;mso-wrap-style:square;mso-width-percent:0;mso-height-percent:0;mso-wrap-distance-left:9pt;mso-wrap-distance-top:3.6pt;mso-wrap-distance-right:9pt;mso-wrap-distance-bottom:3.6pt;mso-position-horizontal:right;mso-position-horizontal-relative:margin;mso-position-vertical:absolute;mso-position-vertical-relative:text;mso-width-percent:0;mso-height-percent:0;mso-width-relative:margin;mso-height-relative:margin;v-text-anchor:top" o:gfxdata="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">
                 <v:textbox>
                   <w:txbxContent>
                     <w:p>
@@ -10639,7 +10639,7 @@
           </mc:Choice>
           <mc:Fallback>
             <w:pict>
-              <v:shape w14:anchorId="3A9C0296" id="_x0000_s1058" type="#_x0000_t202" style="position:absolute;margin-left:0;margin-top:48pt;width:451.5pt;height:39.75pt;z-index:251769856;visibility:visible;mso-wrap-style:square;mso-width-percent:0;mso-height-percent:0;mso-wrap-distance-left:9pt;mso-wrap-distance-top:3.6pt;mso-wrap-distance-right:9pt;mso-wrap-distance-bottom:3.6pt;mso-position-horizontal:left;mso-position-horizontal-relative:margin;mso-position-vertical:absolute;mso-position-vertical-relative:text;mso-width-percent:0;mso-height-percent:0;mso-width-relative:margin;mso-height-relative:margin;v-text-anchor:top" o:gfxdata="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">
+              <v:shape w14:anchorId="3A9C0296" id="_x0000_s1058" type="#_x0000_t202" style="position:absolute;margin-left:0;margin-top:48pt;width:451.5pt;height:39.75pt;z-index:251769856;visibility:visible;mso-wrap-style:square;mso-width-percent:0;mso-height-percent:0;mso-wrap-distance-left:9pt;mso-wrap-distance-top:3.6pt;mso-wrap-distance-right:9pt;mso-wrap-distance-bottom:3.6pt;mso-position-horizontal:left;mso-position-horizontal-relative:margin;mso-position-vertical:absolute;mso-position-vertical-relative:text;mso-width-percent:0;mso-height-percent:0;mso-width-relative:margin;mso-height-relative:margin;v-text-anchor:top" o:gfxdata="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">
                 <v:textbox>
                   <w:txbxContent>
                     <w:p>
@@ -10951,7 +10951,7 @@
           </mc:Choice>
           <mc:Fallback>
             <w:pict>
-              <v:shape w14:anchorId="0B9F6B58" id="_x0000_s1059" type="#_x0000_t202" style="position:absolute;margin-left:400.3pt;margin-top:40.35pt;width:451.5pt;height:39.75pt;z-index:251792384;visibility:visible;mso-wrap-style:square;mso-width-percent:0;mso-height-percent:0;mso-wrap-distance-left:9pt;mso-wrap-distance-top:3.6pt;mso-wrap-distance-right:9pt;mso-wrap-distance-bottom:3.6pt;mso-position-horizontal:right;mso-position-horizontal-relative:margin;mso-position-vertical:absolute;mso-position-vertical-relative:text;mso-width-percent:0;mso-height-percent:0;mso-width-relative:margin;mso-height-relative:margin;v-text-anchor:top" o:gfxdata="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">
+              <v:shape w14:anchorId="0B9F6B58" id="_x0000_s1059" type="#_x0000_t202" style="position:absolute;margin-left:400.3pt;margin-top:40.35pt;width:451.5pt;height:39.75pt;z-index:251792384;visibility:visible;mso-wrap-style:square;mso-width-percent:0;mso-height-percent:0;mso-wrap-distance-left:9pt;mso-wrap-distance-top:3.6pt;mso-wrap-distance-right:9pt;mso-wrap-distance-bottom:3.6pt;mso-position-horizontal:right;mso-position-horizontal-relative:margin;mso-position-vertical:absolute;mso-position-vertical-relative:text;mso-width-percent:0;mso-height-percent:0;mso-width-relative:margin;mso-height-relative:margin;v-text-anchor:top" o:gfxdata="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">
                 <v:textbox>
                   <w:txbxContent>
                     <w:p>
@@ -11293,31 +11293,7 @@
                                 <w:szCs w:val="18"/>
                                 <w:lang w:val="fr-FR"/>
                               </w:rPr>
-                              <w:t xml:space="preserve">une fois </w:t>
-                            </w:r>
-                            <w:r>
-                              <w:rPr>
-                                <w:sz w:val="24"/>
-                                <w:szCs w:val="18"/>
-                                <w:lang w:val="fr-FR"/>
-                              </w:rPr>
-                              <w:t>tous</w:t>
-                            </w:r>
-                            <w:r>
-                              <w:rPr>
-                                <w:sz w:val="24"/>
-                                <w:szCs w:val="18"/>
-                                <w:lang w:val="fr-FR"/>
-                              </w:rPr>
-                              <w:t xml:space="preserve"> les champs remplis</w:t>
-                            </w:r>
-                            <w:r>
-                              <w:rPr>
-                                <w:sz w:val="24"/>
-                                <w:szCs w:val="18"/>
-                                <w:lang w:val="fr-FR"/>
-                              </w:rPr>
-                              <w:t xml:space="preserve"> avec les bonnes informations</w:t>
+                              <w:t>une fois tous les champs remplis avec les bonnes informations</w:t>
                             </w:r>
                           </w:p>
                         </w:txbxContent>
@@ -11339,7 +11315,7 @@
           </mc:Choice>
           <mc:Fallback>
             <w:pict>
-              <v:shape w14:anchorId="31846543" id="_x0000_s1060" type="#_x0000_t202" style="position:absolute;margin-left:401.05pt;margin-top:487.5pt;width:452.25pt;height:117pt;z-index:251800576;visibility:visible;mso-wrap-style:square;mso-width-percent:0;mso-height-percent:0;mso-wrap-distance-left:9pt;mso-wrap-distance-top:3.6pt;mso-wrap-distance-right:9pt;mso-wrap-distance-bottom:3.6pt;mso-position-horizontal:right;mso-position-horizontal-relative:margin;mso-position-vertical:absolute;mso-position-vertical-relative:text;mso-width-percent:0;mso-height-percent:0;mso-width-relative:margin;mso-height-relative:margin;v-text-anchor:top" o:gfxdata="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">
+              <v:shape w14:anchorId="31846543" id="_x0000_s1060" type="#_x0000_t202" style="position:absolute;margin-left:401.05pt;margin-top:487.5pt;width:452.25pt;height:117pt;z-index:251800576;visibility:visible;mso-wrap-style:square;mso-width-percent:0;mso-height-percent:0;mso-wrap-distance-left:9pt;mso-wrap-distance-top:3.6pt;mso-wrap-distance-right:9pt;mso-wrap-distance-bottom:3.6pt;mso-position-horizontal:right;mso-position-horizontal-relative:margin;mso-position-vertical:absolute;mso-position-vertical-relative:text;mso-width-percent:0;mso-height-percent:0;mso-width-relative:margin;mso-height-relative:margin;v-text-anchor:top" o:gfxdata="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">
                 <v:textbox>
                   <w:txbxContent>
                     <w:p>
@@ -11488,31 +11464,7 @@
                           <w:szCs w:val="18"/>
                           <w:lang w:val="fr-FR"/>
                         </w:rPr>
-                        <w:t xml:space="preserve">une fois </w:t>
-                      </w:r>
-                      <w:r>
-                        <w:rPr>
-                          <w:sz w:val="24"/>
-                          <w:szCs w:val="18"/>
-                          <w:lang w:val="fr-FR"/>
-                        </w:rPr>
-                        <w:t>tous</w:t>
-                      </w:r>
-                      <w:r>
-                        <w:rPr>
-                          <w:sz w:val="24"/>
-                          <w:szCs w:val="18"/>
-                          <w:lang w:val="fr-FR"/>
-                        </w:rPr>
-                        <w:t xml:space="preserve"> les champs remplis</w:t>
-                      </w:r>
-                      <w:r>
-                        <w:rPr>
-                          <w:sz w:val="24"/>
-                          <w:szCs w:val="18"/>
-                          <w:lang w:val="fr-FR"/>
-                        </w:rPr>
-                        <w:t xml:space="preserve"> avec les bonnes informations</w:t>
+                        <w:t>une fois tous les champs remplis avec les bonnes informations</w:t>
                       </w:r>
                     </w:p>
                   </w:txbxContent>
@@ -11619,7 +11571,7 @@
           </mc:Choice>
           <mc:Fallback>
             <w:pict>
-              <v:shape w14:anchorId="20B0736C" id="_x0000_s1061" type="#_x0000_t202" style="position:absolute;margin-left:306.4pt;margin-top:300.4pt;width:29.25pt;height:28.5pt;z-index:251806720;visibility:visible;mso-wrap-style:square;mso-width-percent:0;mso-height-percent:0;mso-wrap-distance-left:9pt;mso-wrap-distance-top:3.6pt;mso-wrap-distance-right:9pt;mso-wrap-distance-bottom:3.6pt;mso-position-horizontal:absolute;mso-position-horizontal-relative:text;mso-position-vertical:absolute;mso-position-vertical-relative:text;mso-width-percent:0;mso-height-percent:0;mso-width-relative:margin;mso-height-relative:margin;v-text-anchor:middle" o:gfxdata="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" filled="f" stroked="f">
+              <v:shape w14:anchorId="20B0736C" id="_x0000_s1061" type="#_x0000_t202" style="position:absolute;margin-left:306.4pt;margin-top:300.4pt;width:29.25pt;height:28.5pt;z-index:251806720;visibility:visible;mso-wrap-style:square;mso-width-percent:0;mso-height-percent:0;mso-wrap-distance-left:9pt;mso-wrap-distance-top:3.6pt;mso-wrap-distance-right:9pt;mso-wrap-distance-bottom:3.6pt;mso-position-horizontal:absolute;mso-position-horizontal-relative:text;mso-position-vertical:absolute;mso-position-vertical-relative:text;mso-width-percent:0;mso-height-percent:0;mso-width-relative:margin;mso-height-relative:margin;v-text-anchor:middle" o:gfxdata="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" filled="f" stroked="f">
                 <v:textbox>
                   <w:txbxContent>
                     <w:p>
@@ -11753,7 +11705,7 @@
           </mc:Choice>
           <mc:Fallback>
             <w:pict>
-              <v:shape w14:anchorId="57020807" id="_x0000_s1062" type="#_x0000_t202" style="position:absolute;margin-left:306.4pt;margin-top:271.15pt;width:29.25pt;height:28.5pt;z-index:251804672;visibility:visible;mso-wrap-style:square;mso-width-percent:0;mso-height-percent:0;mso-wrap-distance-left:9pt;mso-wrap-distance-top:3.6pt;mso-wrap-distance-right:9pt;mso-wrap-distance-bottom:3.6pt;mso-position-horizontal:absolute;mso-position-horizontal-relative:text;mso-position-vertical:absolute;mso-position-vertical-relative:text;mso-width-percent:0;mso-height-percent:0;mso-width-relative:margin;mso-height-relative:margin;v-text-anchor:middle" o:gfxdata="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" filled="f" stroked="f">
+              <v:shape w14:anchorId="57020807" id="_x0000_s1062" type="#_x0000_t202" style="position:absolute;margin-left:306.4pt;margin-top:271.15pt;width:29.25pt;height:28.5pt;z-index:251804672;visibility:visible;mso-wrap-style:square;mso-width-percent:0;mso-height-percent:0;mso-wrap-distance-left:9pt;mso-wrap-distance-top:3.6pt;mso-wrap-distance-right:9pt;mso-wrap-distance-bottom:3.6pt;mso-position-horizontal:absolute;mso-position-horizontal-relative:text;mso-position-vertical:absolute;mso-position-vertical-relative:text;mso-width-percent:0;mso-height-percent:0;mso-width-relative:margin;mso-height-relative:margin;v-text-anchor:middle" o:gfxdata="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" filled="f" stroked="f">
                 <v:textbox>
                   <w:txbxContent>
                     <w:p>
@@ -11887,7 +11839,7 @@
           </mc:Choice>
           <mc:Fallback>
             <w:pict>
-              <v:shape w14:anchorId="08F1DFB4" id="_x0000_s1063" type="#_x0000_t202" style="position:absolute;margin-left:304.9pt;margin-top:241.9pt;width:29.25pt;height:28.5pt;z-index:251802624;visibility:visible;mso-wrap-style:square;mso-width-percent:0;mso-height-percent:0;mso-wrap-distance-left:9pt;mso-wrap-distance-top:3.6pt;mso-wrap-distance-right:9pt;mso-wrap-distance-bottom:3.6pt;mso-position-horizontal:absolute;mso-position-horizontal-relative:text;mso-position-vertical:absolute;mso-position-vertical-relative:text;mso-width-percent:0;mso-height-percent:0;mso-width-relative:margin;mso-height-relative:margin;v-text-anchor:middle" o:gfxdata="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" filled="f" stroked="f">
+              <v:shape w14:anchorId="08F1DFB4" id="_x0000_s1063" type="#_x0000_t202" style="position:absolute;margin-left:304.9pt;margin-top:241.9pt;width:29.25pt;height:28.5pt;z-index:251802624;visibility:visible;mso-wrap-style:square;mso-width-percent:0;mso-height-percent:0;mso-wrap-distance-left:9pt;mso-wrap-distance-top:3.6pt;mso-wrap-distance-right:9pt;mso-wrap-distance-bottom:3.6pt;mso-position-horizontal:absolute;mso-position-horizontal-relative:text;mso-position-vertical:absolute;mso-position-vertical-relative:text;mso-width-percent:0;mso-height-percent:0;mso-width-relative:margin;mso-height-relative:margin;v-text-anchor:middle" o:gfxdata="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" filled="f" stroked="f">
                 <v:textbox>
                   <w:txbxContent>
                     <w:p>
@@ -12412,7 +12364,7 @@
           </mc:Choice>
           <mc:Fallback>
             <w:pict>
-              <v:shape w14:anchorId="53BB6367" id="_x0000_s1064" type="#_x0000_t202" style="position:absolute;margin-left:0;margin-top:36.55pt;width:451.5pt;height:81pt;z-index:251817984;visibility:visible;mso-wrap-style:square;mso-width-percent:0;mso-height-percent:0;mso-wrap-distance-left:9pt;mso-wrap-distance-top:3.6pt;mso-wrap-distance-right:9pt;mso-wrap-distance-bottom:3.6pt;mso-position-horizontal:left;mso-position-horizontal-relative:margin;mso-position-vertical:absolute;mso-position-vertical-relative:text;mso-width-percent:0;mso-height-percent:0;mso-width-relative:margin;mso-height-relative:margin;v-text-anchor:top" o:gfxdata="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">
+              <v:shape w14:anchorId="53BB6367" id="_x0000_s1064" type="#_x0000_t202" style="position:absolute;margin-left:0;margin-top:36.55pt;width:451.5pt;height:81pt;z-index:251817984;visibility:visible;mso-wrap-style:square;mso-width-percent:0;mso-height-percent:0;mso-wrap-distance-left:9pt;mso-wrap-distance-top:3.6pt;mso-wrap-distance-right:9pt;mso-wrap-distance-bottom:3.6pt;mso-position-horizontal:left;mso-position-horizontal-relative:margin;mso-position-vertical:absolute;mso-position-vertical-relative:text;mso-width-percent:0;mso-height-percent:0;mso-width-relative:margin;mso-height-relative:margin;v-text-anchor:top" o:gfxdata="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">
                 <v:textbox>
                   <w:txbxContent>
                     <w:p>
@@ -12654,7 +12606,7 @@
           </mc:Choice>
           <mc:Fallback>
             <w:pict>
-              <v:shape w14:anchorId="45C014D8" id="_x0000_s1065" type="#_x0000_t202" style="position:absolute;margin-left:104.65pt;margin-top:177.95pt;width:29.25pt;height:28.5pt;z-index:251852800;visibility:visible;mso-wrap-style:square;mso-width-percent:0;mso-height-percent:0;mso-wrap-distance-left:9pt;mso-wrap-distance-top:3.6pt;mso-wrap-distance-right:9pt;mso-wrap-distance-bottom:3.6pt;mso-position-horizontal:absolute;mso-position-horizontal-relative:text;mso-position-vertical:absolute;mso-position-vertical-relative:text;mso-width-percent:0;mso-height-percent:0;mso-width-relative:margin;mso-height-relative:margin;v-text-anchor:middle" o:gfxdata="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" filled="f" stroked="f">
+              <v:shape w14:anchorId="45C014D8" id="_x0000_s1065" type="#_x0000_t202" style="position:absolute;margin-left:104.65pt;margin-top:177.95pt;width:29.25pt;height:28.5pt;z-index:251852800;visibility:visible;mso-wrap-style:square;mso-width-percent:0;mso-height-percent:0;mso-wrap-distance-left:9pt;mso-wrap-distance-top:3.6pt;mso-wrap-distance-right:9pt;mso-wrap-distance-bottom:3.6pt;mso-position-horizontal:absolute;mso-position-horizontal-relative:text;mso-position-vertical:absolute;mso-position-vertical-relative:text;mso-width-percent:0;mso-height-percent:0;mso-width-relative:margin;mso-height-relative:margin;v-text-anchor:middle" o:gfxdata="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" filled="f" stroked="f">
                 <v:textbox>
                   <w:txbxContent>
                     <w:p>
@@ -12788,7 +12740,7 @@
           </mc:Choice>
           <mc:Fallback>
             <w:pict>
-              <v:shape w14:anchorId="58DFED32" id="_x0000_s1066" type="#_x0000_t202" style="position:absolute;margin-left:146.65pt;margin-top:157.7pt;width:29.25pt;height:28.5pt;z-index:251850752;visibility:visible;mso-wrap-style:square;mso-width-percent:0;mso-height-percent:0;mso-wrap-distance-left:9pt;mso-wrap-distance-top:3.6pt;mso-wrap-distance-right:9pt;mso-wrap-distance-bottom:3.6pt;mso-position-horizontal:absolute;mso-position-horizontal-relative:text;mso-position-vertical:absolute;mso-position-vertical-relative:text;mso-width-percent:0;mso-height-percent:0;mso-width-relative:margin;mso-height-relative:margin;v-text-anchor:middle" o:gfxdata="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" filled="f" stroked="f">
+              <v:shape w14:anchorId="58DFED32" id="_x0000_s1066" type="#_x0000_t202" style="position:absolute;margin-left:146.65pt;margin-top:157.7pt;width:29.25pt;height:28.5pt;z-index:251850752;visibility:visible;mso-wrap-style:square;mso-width-percent:0;mso-height-percent:0;mso-wrap-distance-left:9pt;mso-wrap-distance-top:3.6pt;mso-wrap-distance-right:9pt;mso-wrap-distance-bottom:3.6pt;mso-position-horizontal:absolute;mso-position-horizontal-relative:text;mso-position-vertical:absolute;mso-position-vertical-relative:text;mso-width-percent:0;mso-height-percent:0;mso-width-relative:margin;mso-height-relative:margin;v-text-anchor:middle" o:gfxdata="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" filled="f" stroked="f">
                 <v:textbox>
                   <w:txbxContent>
                     <w:p>
@@ -12922,7 +12874,7 @@
           </mc:Choice>
           <mc:Fallback>
             <w:pict>
-              <v:shape w14:anchorId="189626E5" id="_x0000_s1067" type="#_x0000_t202" style="position:absolute;margin-left:61.9pt;margin-top:206.45pt;width:29.25pt;height:28.5pt;z-index:251848704;visibility:visible;mso-wrap-style:square;mso-width-percent:0;mso-height-percent:0;mso-wrap-distance-left:9pt;mso-wrap-distance-top:3.6pt;mso-wrap-distance-right:9pt;mso-wrap-distance-bottom:3.6pt;mso-position-horizontal:absolute;mso-position-horizontal-relative:text;mso-position-vertical:absolute;mso-position-vertical-relative:text;mso-width-percent:0;mso-height-percent:0;mso-width-relative:margin;mso-height-relative:margin;v-text-anchor:middle" o:gfxdata="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" filled="f" stroked="f">
+              <v:shape w14:anchorId="189626E5" id="_x0000_s1067" type="#_x0000_t202" style="position:absolute;margin-left:61.9pt;margin-top:206.45pt;width:29.25pt;height:28.5pt;z-index:251848704;visibility:visible;mso-wrap-style:square;mso-width-percent:0;mso-height-percent:0;mso-wrap-distance-left:9pt;mso-wrap-distance-top:3.6pt;mso-wrap-distance-right:9pt;mso-wrap-distance-bottom:3.6pt;mso-position-horizontal:absolute;mso-position-horizontal-relative:text;mso-position-vertical:absolute;mso-position-vertical-relative:text;mso-width-percent:0;mso-height-percent:0;mso-width-relative:margin;mso-height-relative:margin;v-text-anchor:middle" o:gfxdata="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" filled="f" stroked="f">
                 <v:textbox>
                   <w:txbxContent>
                     <w:p>
@@ -13056,7 +13008,7 @@
           </mc:Choice>
           <mc:Fallback>
             <w:pict>
-              <v:shape w14:anchorId="0DBD1F3B" id="_x0000_s1068" type="#_x0000_t202" style="position:absolute;margin-left:222pt;margin-top:373.55pt;width:29.25pt;height:28.5pt;z-index:251846656;visibility:visible;mso-wrap-style:square;mso-width-percent:0;mso-height-percent:0;mso-wrap-distance-left:9pt;mso-wrap-distance-top:3.6pt;mso-wrap-distance-right:9pt;mso-wrap-distance-bottom:3.6pt;mso-position-horizontal:absolute;mso-position-horizontal-relative:text;mso-position-vertical:absolute;mso-position-vertical-relative:text;mso-width-percent:0;mso-height-percent:0;mso-width-relative:margin;mso-height-relative:margin;v-text-anchor:middle" o:gfxdata="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" filled="f" stroked="f">
+              <v:shape w14:anchorId="0DBD1F3B" id="_x0000_s1068" type="#_x0000_t202" style="position:absolute;margin-left:222pt;margin-top:373.55pt;width:29.25pt;height:28.5pt;z-index:251846656;visibility:visible;mso-wrap-style:square;mso-width-percent:0;mso-height-percent:0;mso-wrap-distance-left:9pt;mso-wrap-distance-top:3.6pt;mso-wrap-distance-right:9pt;mso-wrap-distance-bottom:3.6pt;mso-position-horizontal:absolute;mso-position-horizontal-relative:text;mso-position-vertical:absolute;mso-position-vertical-relative:text;mso-width-percent:0;mso-height-percent:0;mso-width-relative:margin;mso-height-relative:margin;v-text-anchor:middle" o:gfxdata="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" filled="f" stroked="f">
                 <v:textbox>
                   <w:txbxContent>
                     <w:p>
@@ -13190,7 +13142,7 @@
           </mc:Choice>
           <mc:Fallback>
             <w:pict>
-              <v:shape w14:anchorId="6334541A" id="_x0000_s1069" type="#_x0000_t202" style="position:absolute;margin-left:210.75pt;margin-top:355.55pt;width:29.25pt;height:28.5pt;z-index:251844608;visibility:visible;mso-wrap-style:square;mso-width-percent:0;mso-height-percent:0;mso-wrap-distance-left:9pt;mso-wrap-distance-top:3.6pt;mso-wrap-distance-right:9pt;mso-wrap-distance-bottom:3.6pt;mso-position-horizontal:absolute;mso-position-horizontal-relative:text;mso-position-vertical:absolute;mso-position-vertical-relative:text;mso-width-percent:0;mso-height-percent:0;mso-width-relative:margin;mso-height-relative:margin;v-text-anchor:middle" o:gfxdata="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" filled="f" stroked="f">
+              <v:shape w14:anchorId="6334541A" id="_x0000_s1069" type="#_x0000_t202" style="position:absolute;margin-left:210.75pt;margin-top:355.55pt;width:29.25pt;height:28.5pt;z-index:251844608;visibility:visible;mso-wrap-style:square;mso-width-percent:0;mso-height-percent:0;mso-wrap-distance-left:9pt;mso-wrap-distance-top:3.6pt;mso-wrap-distance-right:9pt;mso-wrap-distance-bottom:3.6pt;mso-position-horizontal:absolute;mso-position-horizontal-relative:text;mso-position-vertical:absolute;mso-position-vertical-relative:text;mso-width-percent:0;mso-height-percent:0;mso-width-relative:margin;mso-height-relative:margin;v-text-anchor:middle" o:gfxdata="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" filled="f" stroked="f">
                 <v:textbox>
                   <w:txbxContent>
                     <w:p>
@@ -13324,7 +13276,7 @@
           </mc:Choice>
           <mc:Fallback>
             <w:pict>
-              <v:shape w14:anchorId="25C04C0E" id="_x0000_s1070" type="#_x0000_t202" style="position:absolute;margin-left:0;margin-top:341.3pt;width:29.25pt;height:28.5pt;z-index:251842560;visibility:visible;mso-wrap-style:square;mso-width-percent:0;mso-height-percent:0;mso-wrap-distance-left:9pt;mso-wrap-distance-top:3.6pt;mso-wrap-distance-right:9pt;mso-wrap-distance-bottom:3.6pt;mso-position-horizontal:center;mso-position-horizontal-relative:margin;mso-position-vertical:absolute;mso-position-vertical-relative:text;mso-width-percent:0;mso-height-percent:0;mso-width-relative:margin;mso-height-relative:margin;v-text-anchor:middle" o:gfxdata="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" filled="f" stroked="f">
+              <v:shape w14:anchorId="25C04C0E" id="_x0000_s1070" type="#_x0000_t202" style="position:absolute;margin-left:0;margin-top:341.3pt;width:29.25pt;height:28.5pt;z-index:251842560;visibility:visible;mso-wrap-style:square;mso-width-percent:0;mso-height-percent:0;mso-wrap-distance-left:9pt;mso-wrap-distance-top:3.6pt;mso-wrap-distance-right:9pt;mso-wrap-distance-bottom:3.6pt;mso-position-horizontal:center;mso-position-horizontal-relative:margin;mso-position-vertical:absolute;mso-position-vertical-relative:text;mso-width-percent:0;mso-height-percent:0;mso-width-relative:margin;mso-height-relative:margin;v-text-anchor:middle" o:gfxdata="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" filled="f" stroked="f">
                 <v:textbox>
                   <w:txbxContent>
                     <w:p>
@@ -13593,7 +13545,7 @@
           </mc:Choice>
           <mc:Fallback>
             <w:pict>
-              <v:shape w14:anchorId="776A4FBB" id="_x0000_s1072" type="#_x0000_t202" style="position:absolute;margin-left:214.9pt;margin-top:329.45pt;width:29.25pt;height:28.5pt;z-index:251838464;visibility:visible;mso-wrap-style:square;mso-width-percent:0;mso-height-percent:0;mso-wrap-distance-left:9pt;mso-wrap-distance-top:3.6pt;mso-wrap-distance-right:9pt;mso-wrap-distance-bottom:3.6pt;mso-position-horizontal:absolute;mso-position-horizontal-relative:text;mso-position-vertical:absolute;mso-position-vertical-relative:text;mso-width-percent:0;mso-height-percent:0;mso-width-relative:margin;mso-height-relative:margin;v-text-anchor:middle" o:gfxdata="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" filled="f" stroked="f">
+              <v:shape w14:anchorId="776A4FBB" id="_x0000_s1072" type="#_x0000_t202" style="position:absolute;margin-left:214.9pt;margin-top:329.45pt;width:29.25pt;height:28.5pt;z-index:251838464;visibility:visible;mso-wrap-style:square;mso-width-percent:0;mso-height-percent:0;mso-wrap-distance-left:9pt;mso-wrap-distance-top:3.6pt;mso-wrap-distance-right:9pt;mso-wrap-distance-bottom:3.6pt;mso-position-horizontal:absolute;mso-position-horizontal-relative:text;mso-position-vertical:absolute;mso-position-vertical-relative:text;mso-width-percent:0;mso-height-percent:0;mso-width-relative:margin;mso-height-relative:margin;v-text-anchor:middle" o:gfxdata="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" filled="f" stroked="f">
                 <v:textbox>
                   <w:txbxContent>
                     <w:p>
@@ -13727,7 +13679,7 @@
           </mc:Choice>
           <mc:Fallback>
             <w:pict>
-              <v:shape w14:anchorId="371F6717" id="_x0000_s1073" type="#_x0000_t202" style="position:absolute;margin-left:211.15pt;margin-top:273.95pt;width:29.25pt;height:28.5pt;z-index:251836416;visibility:visible;mso-wrap-style:square;mso-width-percent:0;mso-height-percent:0;mso-wrap-distance-left:9pt;mso-wrap-distance-top:3.6pt;mso-wrap-distance-right:9pt;mso-wrap-distance-bottom:3.6pt;mso-position-horizontal:absolute;mso-position-horizontal-relative:text;mso-position-vertical:absolute;mso-position-vertical-relative:text;mso-width-percent:0;mso-height-percent:0;mso-width-relative:margin;mso-height-relative:margin;v-text-anchor:middle" o:gfxdata="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" filled="f" stroked="f">
+              <v:shape w14:anchorId="371F6717" id="_x0000_s1073" type="#_x0000_t202" style="position:absolute;margin-left:211.15pt;margin-top:273.95pt;width:29.25pt;height:28.5pt;z-index:251836416;visibility:visible;mso-wrap-style:square;mso-width-percent:0;mso-height-percent:0;mso-wrap-distance-left:9pt;mso-wrap-distance-top:3.6pt;mso-wrap-distance-right:9pt;mso-wrap-distance-bottom:3.6pt;mso-position-horizontal:absolute;mso-position-horizontal-relative:text;mso-position-vertical:absolute;mso-position-vertical-relative:text;mso-width-percent:0;mso-height-percent:0;mso-width-relative:margin;mso-height-relative:margin;v-text-anchor:middle" o:gfxdata="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" filled="f" stroked="f">
                 <v:textbox>
                   <w:txbxContent>
                     <w:p>
@@ -13861,7 +13813,7 @@
           </mc:Choice>
           <mc:Fallback>
             <w:pict>
-              <v:shape w14:anchorId="2F6C9859" id="_x0000_s1074" type="#_x0000_t202" style="position:absolute;margin-left:158.25pt;margin-top:258.05pt;width:29.25pt;height:28.5pt;z-index:251834368;visibility:visible;mso-wrap-style:square;mso-width-percent:0;mso-height-percent:0;mso-wrap-distance-left:9pt;mso-wrap-distance-top:3.6pt;mso-wrap-distance-right:9pt;mso-wrap-distance-bottom:3.6pt;mso-position-horizontal:absolute;mso-position-horizontal-relative:text;mso-position-vertical:absolute;mso-position-vertical-relative:text;mso-width-percent:0;mso-height-percent:0;mso-width-relative:margin;mso-height-relative:margin;v-text-anchor:middle" o:gfxdata="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" filled="f" stroked="f">
+              <v:shape w14:anchorId="2F6C9859" id="_x0000_s1074" type="#_x0000_t202" style="position:absolute;margin-left:158.25pt;margin-top:258.05pt;width:29.25pt;height:28.5pt;z-index:251834368;visibility:visible;mso-wrap-style:square;mso-width-percent:0;mso-height-percent:0;mso-wrap-distance-left:9pt;mso-wrap-distance-top:3.6pt;mso-wrap-distance-right:9pt;mso-wrap-distance-bottom:3.6pt;mso-position-horizontal:absolute;mso-position-horizontal-relative:text;mso-position-vertical:absolute;mso-position-vertical-relative:text;mso-width-percent:0;mso-height-percent:0;mso-width-relative:margin;mso-height-relative:margin;v-text-anchor:middle" o:gfxdata="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" filled="f" stroked="f">
                 <v:textbox>
                   <w:txbxContent>
                     <w:p>
@@ -14159,7 +14111,7 @@
           </mc:Choice>
           <mc:Fallback>
             <w:pict>
-              <v:shape w14:anchorId="7D2A76F3" id="_x0000_s1075" type="#_x0000_t202" style="position:absolute;margin-left:399pt;margin-top:249.6pt;width:29.25pt;height:28.5pt;z-index:251828224;visibility:visible;mso-wrap-style:square;mso-width-percent:0;mso-height-percent:0;mso-wrap-distance-left:9pt;mso-wrap-distance-top:3.6pt;mso-wrap-distance-right:9pt;mso-wrap-distance-bottom:3.6pt;mso-position-horizontal:absolute;mso-position-horizontal-relative:text;mso-position-vertical:absolute;mso-position-vertical-relative:text;mso-width-percent:0;mso-height-percent:0;mso-width-relative:margin;mso-height-relative:margin;v-text-anchor:middle" o:gfxdata="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" filled="f" stroked="f">
+              <v:shape w14:anchorId="7D2A76F3" id="_x0000_s1075" type="#_x0000_t202" style="position:absolute;margin-left:399pt;margin-top:249.6pt;width:29.25pt;height:28.5pt;z-index:251828224;visibility:visible;mso-wrap-style:square;mso-width-percent:0;mso-height-percent:0;mso-wrap-distance-left:9pt;mso-wrap-distance-top:3.6pt;mso-wrap-distance-right:9pt;mso-wrap-distance-bottom:3.6pt;mso-position-horizontal:absolute;mso-position-horizontal-relative:text;mso-position-vertical:absolute;mso-position-vertical-relative:text;mso-width-percent:0;mso-height-percent:0;mso-width-relative:margin;mso-height-relative:margin;v-text-anchor:middle" o:gfxdata="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" filled="f" stroked="f">
                 <v:textbox>
                   <w:txbxContent>
                     <w:p>
@@ -14268,17 +14220,7 @@
                                 <w:szCs w:val="18"/>
                                 <w:lang w:val="fr-FR"/>
                               </w:rPr>
-                              <w:t>Liste des favoris</w:t>
-                            </w:r>
-                            <w:r>
-                              <w:rPr>
-                                <w:b/>
-                                <w:bCs/>
-                                <w:sz w:val="24"/>
-                                <w:szCs w:val="18"/>
-                                <w:lang w:val="fr-FR"/>
-                              </w:rPr>
-                              <w:t> :</w:t>
+                              <w:t>Liste des favoris :</w:t>
                             </w:r>
                           </w:p>
                           <w:p>
@@ -14620,7 +14562,7 @@
           </mc:Choice>
           <mc:Fallback>
             <w:pict>
-              <v:shape w14:anchorId="0DA2E917" id="_x0000_s1076" type="#_x0000_t202" style="position:absolute;margin-left:0;margin-top:444.95pt;width:452.25pt;height:186.75pt;z-index:251826176;visibility:visible;mso-wrap-style:square;mso-width-percent:0;mso-height-percent:0;mso-wrap-distance-left:9pt;mso-wrap-distance-top:3.6pt;mso-wrap-distance-right:9pt;mso-wrap-distance-bottom:3.6pt;mso-position-horizontal:left;mso-position-horizontal-relative:margin;mso-position-vertical:absolute;mso-position-vertical-relative:text;mso-width-percent:0;mso-height-percent:0;mso-width-relative:margin;mso-height-relative:margin;v-text-anchor:top" o:gfxdata="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">
+              <v:shape w14:anchorId="0DA2E917" id="_x0000_s1076" type="#_x0000_t202" style="position:absolute;margin-left:0;margin-top:444.95pt;width:452.25pt;height:186.75pt;z-index:251826176;visibility:visible;mso-wrap-style:square;mso-width-percent:0;mso-height-percent:0;mso-wrap-distance-left:9pt;mso-wrap-distance-top:3.6pt;mso-wrap-distance-right:9pt;mso-wrap-distance-bottom:3.6pt;mso-position-horizontal:left;mso-position-horizontal-relative:margin;mso-position-vertical:absolute;mso-position-vertical-relative:text;mso-width-percent:0;mso-height-percent:0;mso-width-relative:margin;mso-height-relative:margin;v-text-anchor:top" o:gfxdata="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">
                 <v:textbox>
                   <w:txbxContent>
                     <w:p>
@@ -14641,17 +14583,7 @@
                           <w:szCs w:val="18"/>
                           <w:lang w:val="fr-FR"/>
                         </w:rPr>
-                        <w:t>Liste des favoris</w:t>
-                      </w:r>
-                      <w:r>
-                        <w:rPr>
-                          <w:b/>
-                          <w:bCs/>
-                          <w:sz w:val="24"/>
-                          <w:szCs w:val="18"/>
-                          <w:lang w:val="fr-FR"/>
-                        </w:rPr>
-                        <w:t> :</w:t>
+                        <w:t>Liste des favoris :</w:t>
                       </w:r>
                     </w:p>
                     <w:p>
@@ -15425,7 +15357,7 @@
           </mc:Choice>
           <mc:Fallback>
             <w:pict>
-              <v:shape w14:anchorId="776FD825" id="_x0000_s1077" type="#_x0000_t202" style="position:absolute;margin-left:162.4pt;margin-top:345.95pt;width:29.25pt;height:28.5pt;z-index:251865088;visibility:visible;mso-wrap-style:square;mso-width-percent:0;mso-height-percent:0;mso-wrap-distance-left:9pt;mso-wrap-distance-top:3.6pt;mso-wrap-distance-right:9pt;mso-wrap-distance-bottom:3.6pt;mso-position-horizontal:absolute;mso-position-horizontal-relative:text;mso-position-vertical:absolute;mso-position-vertical-relative:text;mso-width-percent:0;mso-height-percent:0;mso-width-relative:margin;mso-height-relative:margin;v-text-anchor:middle" o:gfxdata="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" filled="f" stroked="f">
+              <v:shape w14:anchorId="776FD825" id="_x0000_s1077" type="#_x0000_t202" style="position:absolute;margin-left:162.4pt;margin-top:345.95pt;width:29.25pt;height:28.5pt;z-index:251865088;visibility:visible;mso-wrap-style:square;mso-width-percent:0;mso-height-percent:0;mso-wrap-distance-left:9pt;mso-wrap-distance-top:3.6pt;mso-wrap-distance-right:9pt;mso-wrap-distance-bottom:3.6pt;mso-position-horizontal:absolute;mso-position-horizontal-relative:text;mso-position-vertical:absolute;mso-position-vertical-relative:text;mso-width-percent:0;mso-height-percent:0;mso-width-relative:margin;mso-height-relative:margin;v-text-anchor:middle" o:gfxdata="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" filled="f" stroked="f">
                 <v:textbox>
                   <w:txbxContent>
                     <w:p>
@@ -15559,7 +15491,7 @@
           </mc:Choice>
           <mc:Fallback>
             <w:pict>
-              <v:shape w14:anchorId="7C60FD15" id="_x0000_s1078" type="#_x0000_t202" style="position:absolute;margin-left:334.15pt;margin-top:346.7pt;width:29.25pt;height:28.5pt;z-index:251875328;visibility:visible;mso-wrap-style:square;mso-width-percent:0;mso-height-percent:0;mso-wrap-distance-left:9pt;mso-wrap-distance-top:3.6pt;mso-wrap-distance-right:9pt;mso-wrap-distance-bottom:3.6pt;mso-position-horizontal:absolute;mso-position-horizontal-relative:text;mso-position-vertical:absolute;mso-position-vertical-relative:text;mso-width-percent:0;mso-height-percent:0;mso-width-relative:margin;mso-height-relative:margin;v-text-anchor:middle" o:gfxdata="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" filled="f" stroked="f">
+              <v:shape w14:anchorId="7C60FD15" id="_x0000_s1078" type="#_x0000_t202" style="position:absolute;margin-left:334.15pt;margin-top:346.7pt;width:29.25pt;height:28.5pt;z-index:251875328;visibility:visible;mso-wrap-style:square;mso-width-percent:0;mso-height-percent:0;mso-wrap-distance-left:9pt;mso-wrap-distance-top:3.6pt;mso-wrap-distance-right:9pt;mso-wrap-distance-bottom:3.6pt;mso-position-horizontal:absolute;mso-position-horizontal-relative:text;mso-position-vertical:absolute;mso-position-vertical-relative:text;mso-width-percent:0;mso-height-percent:0;mso-width-relative:margin;mso-height-relative:margin;v-text-anchor:middle" o:gfxdata="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" filled="f" stroked="f">
                 <v:textbox>
                   <w:txbxContent>
                     <w:p>
@@ -15961,7 +15893,7 @@
           </mc:Choice>
           <mc:Fallback>
             <w:pict>
-              <v:shape w14:anchorId="2FD6C6B1" id="_x0000_s1081" type="#_x0000_t202" style="position:absolute;margin-left:148.9pt;margin-top:246.95pt;width:29.25pt;height:28.5pt;z-index:251867136;visibility:visible;mso-wrap-style:square;mso-width-percent:0;mso-height-percent:0;mso-wrap-distance-left:9pt;mso-wrap-distance-top:3.6pt;mso-wrap-distance-right:9pt;mso-wrap-distance-bottom:3.6pt;mso-position-horizontal:absolute;mso-position-horizontal-relative:text;mso-position-vertical:absolute;mso-position-vertical-relative:text;mso-width-percent:0;mso-height-percent:0;mso-width-relative:margin;mso-height-relative:margin;v-text-anchor:middle" o:gfxdata="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" filled="f" stroked="f">
+              <v:shape w14:anchorId="2FD6C6B1" id="_x0000_s1081" type="#_x0000_t202" style="position:absolute;margin-left:148.9pt;margin-top:246.95pt;width:29.25pt;height:28.5pt;z-index:251867136;visibility:visible;mso-wrap-style:square;mso-width-percent:0;mso-height-percent:0;mso-wrap-distance-left:9pt;mso-wrap-distance-top:3.6pt;mso-wrap-distance-right:9pt;mso-wrap-distance-bottom:3.6pt;mso-position-horizontal:absolute;mso-position-horizontal-relative:text;mso-position-vertical:absolute;mso-position-vertical-relative:text;mso-width-percent:0;mso-height-percent:0;mso-width-relative:margin;mso-height-relative:margin;v-text-anchor:middle" o:gfxdata="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" filled="f" stroked="f">
                 <v:textbox>
                   <w:txbxContent>
                     <w:p>
@@ -16095,7 +16027,7 @@
           </mc:Choice>
           <mc:Fallback>
             <w:pict>
-              <v:shape w14:anchorId="5938D58C" id="_x0000_s1082" type="#_x0000_t202" style="position:absolute;margin-left:154.9pt;margin-top:231.2pt;width:29.25pt;height:28.5pt;z-index:251869184;visibility:visible;mso-wrap-style:square;mso-width-percent:0;mso-height-percent:0;mso-wrap-distance-left:9pt;mso-wrap-distance-top:3.6pt;mso-wrap-distance-right:9pt;mso-wrap-distance-bottom:3.6pt;mso-position-horizontal:absolute;mso-position-horizontal-relative:text;mso-position-vertical:absolute;mso-position-vertical-relative:text;mso-width-percent:0;mso-height-percent:0;mso-width-relative:margin;mso-height-relative:margin;v-text-anchor:middle" o:gfxdata="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" filled="f" stroked="f">
+              <v:shape w14:anchorId="5938D58C" id="_x0000_s1082" type="#_x0000_t202" style="position:absolute;margin-left:154.9pt;margin-top:231.2pt;width:29.25pt;height:28.5pt;z-index:251869184;visibility:visible;mso-wrap-style:square;mso-width-percent:0;mso-height-percent:0;mso-wrap-distance-left:9pt;mso-wrap-distance-top:3.6pt;mso-wrap-distance-right:9pt;mso-wrap-distance-bottom:3.6pt;mso-position-horizontal:absolute;mso-position-horizontal-relative:text;mso-position-vertical:absolute;mso-position-vertical-relative:text;mso-width-percent:0;mso-height-percent:0;mso-width-relative:margin;mso-height-relative:margin;v-text-anchor:middle" o:gfxdata="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" filled="f" stroked="f">
                 <v:textbox>
                   <w:txbxContent>
                     <w:p>
@@ -16229,7 +16161,7 @@
           </mc:Choice>
           <mc:Fallback>
             <w:pict>
-              <v:shape w14:anchorId="3EB0B54F" id="_x0000_s1083" type="#_x0000_t202" style="position:absolute;margin-left:163.9pt;margin-top:213.95pt;width:29.25pt;height:28.5pt;z-index:251871232;visibility:visible;mso-wrap-style:square;mso-width-percent:0;mso-height-percent:0;mso-wrap-distance-left:9pt;mso-wrap-distance-top:3.6pt;mso-wrap-distance-right:9pt;mso-wrap-distance-bottom:3.6pt;mso-position-horizontal:absolute;mso-position-horizontal-relative:text;mso-position-vertical:absolute;mso-position-vertical-relative:text;mso-width-percent:0;mso-height-percent:0;mso-width-relative:margin;mso-height-relative:margin;v-text-anchor:middle" o:gfxdata="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" filled="f" stroked="f">
+              <v:shape w14:anchorId="3EB0B54F" id="_x0000_s1083" type="#_x0000_t202" style="position:absolute;margin-left:163.9pt;margin-top:213.95pt;width:29.25pt;height:28.5pt;z-index:251871232;visibility:visible;mso-wrap-style:square;mso-width-percent:0;mso-height-percent:0;mso-wrap-distance-left:9pt;mso-wrap-distance-top:3.6pt;mso-wrap-distance-right:9pt;mso-wrap-distance-bottom:3.6pt;mso-position-horizontal:absolute;mso-position-horizontal-relative:text;mso-position-vertical:absolute;mso-position-vertical-relative:text;mso-width-percent:0;mso-height-percent:0;mso-width-relative:margin;mso-height-relative:margin;v-text-anchor:middle" o:gfxdata="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" filled="f" stroked="f">
                 <v:textbox>
                   <w:txbxContent>
                     <w:p>
@@ -16363,7 +16295,7 @@
           </mc:Choice>
           <mc:Fallback>
             <w:pict>
-              <v:shape w14:anchorId="63935226" id="_x0000_s1084" type="#_x0000_t202" style="position:absolute;margin-left:217.9pt;margin-top:110.45pt;width:29.25pt;height:28.5pt;z-index:251873280;visibility:visible;mso-wrap-style:square;mso-width-percent:0;mso-height-percent:0;mso-wrap-distance-left:9pt;mso-wrap-distance-top:3.6pt;mso-wrap-distance-right:9pt;mso-wrap-distance-bottom:3.6pt;mso-position-horizontal:absolute;mso-position-horizontal-relative:text;mso-position-vertical:absolute;mso-position-vertical-relative:text;mso-width-percent:0;mso-height-percent:0;mso-width-relative:margin;mso-height-relative:margin;v-text-anchor:middle" o:gfxdata="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" filled="f" stroked="f">
+              <v:shape w14:anchorId="63935226" id="_x0000_s1084" type="#_x0000_t202" style="position:absolute;margin-left:217.9pt;margin-top:110.45pt;width:29.25pt;height:28.5pt;z-index:251873280;visibility:visible;mso-wrap-style:square;mso-width-percent:0;mso-height-percent:0;mso-wrap-distance-left:9pt;mso-wrap-distance-top:3.6pt;mso-wrap-distance-right:9pt;mso-wrap-distance-bottom:3.6pt;mso-position-horizontal:absolute;mso-position-horizontal-relative:text;mso-position-vertical:absolute;mso-position-vertical-relative:text;mso-width-percent:0;mso-height-percent:0;mso-width-relative:margin;mso-height-relative:margin;v-text-anchor:middle" o:gfxdata="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" filled="f" stroked="f">
                 <v:textbox>
                   <w:txbxContent>
                     <w:p>
@@ -16555,17 +16487,7 @@
                                 <w:szCs w:val="18"/>
                                 <w:lang w:val="fr-FR"/>
                               </w:rPr>
-                              <w:t>Description d’une musique</w:t>
-                            </w:r>
-                            <w:r>
-                              <w:rPr>
-                                <w:b/>
-                                <w:bCs/>
-                                <w:sz w:val="24"/>
-                                <w:szCs w:val="18"/>
-                                <w:lang w:val="fr-FR"/>
-                              </w:rPr>
-                              <w:t> :</w:t>
+                              <w:t>Description d’une musique :</w:t>
                             </w:r>
                           </w:p>
                           <w:p>
@@ -16799,15 +16721,7 @@
                                 <w:szCs w:val="18"/>
                                 <w:lang w:val="fr-FR"/>
                               </w:rPr>
-                              <w:t xml:space="preserve"> </w:t>
-                            </w:r>
-                            <w:r>
-                              <w:rPr>
-                                <w:sz w:val="24"/>
-                                <w:szCs w:val="18"/>
-                                <w:lang w:val="fr-FR"/>
-                              </w:rPr>
-                              <w:t>(</w:t>
+                              <w:t xml:space="preserve"> (</w:t>
                             </w:r>
                             <w:proofErr w:type="spellStart"/>
                             <w:r>
@@ -16961,7 +16875,7 @@
           </mc:Choice>
           <mc:Fallback>
             <w:pict>
-              <v:shape w14:anchorId="795F907E" id="_x0000_s1085" type="#_x0000_t202" style="position:absolute;margin-left:0;margin-top:428.4pt;width:451.5pt;height:217.5pt;z-index:251854848;visibility:visible;mso-wrap-style:square;mso-width-percent:0;mso-height-percent:0;mso-wrap-distance-left:9pt;mso-wrap-distance-top:3.6pt;mso-wrap-distance-right:9pt;mso-wrap-distance-bottom:3.6pt;mso-position-horizontal:left;mso-position-horizontal-relative:margin;mso-position-vertical:absolute;mso-position-vertical-relative:text;mso-width-percent:0;mso-height-percent:0;mso-width-relative:margin;mso-height-relative:margin;v-text-anchor:top" o:gfxdata="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">
+              <v:shape w14:anchorId="795F907E" id="_x0000_s1085" type="#_x0000_t202" style="position:absolute;margin-left:0;margin-top:428.4pt;width:451.5pt;height:217.5pt;z-index:251854848;visibility:visible;mso-wrap-style:square;mso-width-percent:0;mso-height-percent:0;mso-wrap-distance-left:9pt;mso-wrap-distance-top:3.6pt;mso-wrap-distance-right:9pt;mso-wrap-distance-bottom:3.6pt;mso-position-horizontal:left;mso-position-horizontal-relative:margin;mso-position-vertical:absolute;mso-position-vertical-relative:text;mso-width-percent:0;mso-height-percent:0;mso-width-relative:margin;mso-height-relative:margin;v-text-anchor:top" o:gfxdata="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">
                 <v:textbox>
                   <w:txbxContent>
                     <w:p>
@@ -16982,17 +16896,7 @@
                           <w:szCs w:val="18"/>
                           <w:lang w:val="fr-FR"/>
                         </w:rPr>
-                        <w:t>Description d’une musique</w:t>
-                      </w:r>
-                      <w:r>
-                        <w:rPr>
-                          <w:b/>
-                          <w:bCs/>
-                          <w:sz w:val="24"/>
-                          <w:szCs w:val="18"/>
-                          <w:lang w:val="fr-FR"/>
-                        </w:rPr>
-                        <w:t> :</w:t>
+                        <w:t>Description d’une musique :</w:t>
                       </w:r>
                     </w:p>
                     <w:p>
@@ -17226,15 +17130,7 @@
                           <w:szCs w:val="18"/>
                           <w:lang w:val="fr-FR"/>
                         </w:rPr>
-                        <w:t xml:space="preserve"> </w:t>
-                      </w:r>
-                      <w:r>
-                        <w:rPr>
-                          <w:sz w:val="24"/>
-                          <w:szCs w:val="18"/>
-                          <w:lang w:val="fr-FR"/>
-                        </w:rPr>
-                        <w:t>(</w:t>
+                        <w:t xml:space="preserve"> (</w:t>
                       </w:r>
                       <w:proofErr w:type="spellStart"/>
                       <w:r>
@@ -17562,7 +17458,7 @@
           </mc:Choice>
           <mc:Fallback>
             <w:pict>
-              <v:shape w14:anchorId="16AF9FD2" id="_x0000_s1086" type="#_x0000_t202" style="position:absolute;margin-left:258.75pt;margin-top:240.4pt;width:29.25pt;height:28.5pt;z-index:251899904;visibility:visible;mso-wrap-style:square;mso-width-percent:0;mso-height-percent:0;mso-wrap-distance-left:9pt;mso-wrap-distance-top:3.6pt;mso-wrap-distance-right:9pt;mso-wrap-distance-bottom:3.6pt;mso-position-horizontal:absolute;mso-position-horizontal-relative:text;mso-position-vertical:absolute;mso-position-vertical-relative:text;mso-width-percent:0;mso-height-percent:0;mso-width-relative:margin;mso-height-relative:margin;v-text-anchor:middle" o:gfxdata="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" filled="f" stroked="f">
+              <v:shape w14:anchorId="16AF9FD2" id="_x0000_s1086" type="#_x0000_t202" style="position:absolute;margin-left:258.75pt;margin-top:240.4pt;width:29.25pt;height:28.5pt;z-index:251899904;visibility:visible;mso-wrap-style:square;mso-width-percent:0;mso-height-percent:0;mso-wrap-distance-left:9pt;mso-wrap-distance-top:3.6pt;mso-wrap-distance-right:9pt;mso-wrap-distance-bottom:3.6pt;mso-position-horizontal:absolute;mso-position-horizontal-relative:text;mso-position-vertical:absolute;mso-position-vertical-relative:text;mso-width-percent:0;mso-height-percent:0;mso-width-relative:margin;mso-height-relative:margin;v-text-anchor:middle" o:gfxdata="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" filled="f" stroked="f">
                 <v:textbox>
                   <w:txbxContent>
                     <w:p>
@@ -17696,7 +17592,7 @@
           </mc:Choice>
           <mc:Fallback>
             <w:pict>
-              <v:shape w14:anchorId="1F6F3C6A" id="_x0000_s1087" type="#_x0000_t202" style="position:absolute;margin-left:293.65pt;margin-top:252.95pt;width:29.25pt;height:28.5pt;z-index:251901952;visibility:visible;mso-wrap-style:square;mso-width-percent:0;mso-height-percent:0;mso-wrap-distance-left:9pt;mso-wrap-distance-top:3.6pt;mso-wrap-distance-right:9pt;mso-wrap-distance-bottom:3.6pt;mso-position-horizontal:absolute;mso-position-horizontal-relative:text;mso-position-vertical:absolute;mso-position-vertical-relative:text;mso-width-percent:0;mso-height-percent:0;mso-width-relative:margin;mso-height-relative:margin;v-text-anchor:middle" o:gfxdata="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" filled="f" stroked="f">
+              <v:shape w14:anchorId="1F6F3C6A" id="_x0000_s1087" type="#_x0000_t202" style="position:absolute;margin-left:293.65pt;margin-top:252.95pt;width:29.25pt;height:28.5pt;z-index:251901952;visibility:visible;mso-wrap-style:square;mso-width-percent:0;mso-height-percent:0;mso-wrap-distance-left:9pt;mso-wrap-distance-top:3.6pt;mso-wrap-distance-right:9pt;mso-wrap-distance-bottom:3.6pt;mso-position-horizontal:absolute;mso-position-horizontal-relative:text;mso-position-vertical:absolute;mso-position-vertical-relative:text;mso-width-percent:0;mso-height-percent:0;mso-width-relative:margin;mso-height-relative:margin;v-text-anchor:middle" o:gfxdata="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" filled="f" stroked="f">
                 <v:textbox>
                   <w:txbxContent>
                     <w:p>
@@ -17830,7 +17726,7 @@
           </mc:Choice>
           <mc:Fallback>
             <w:pict>
-              <v:shape w14:anchorId="73CF981F" id="_x0000_s1088" type="#_x0000_t202" style="position:absolute;margin-left:248.25pt;margin-top:230.8pt;width:29.25pt;height:28.5pt;z-index:251893760;visibility:visible;mso-wrap-style:square;mso-width-percent:0;mso-height-percent:0;mso-wrap-distance-left:9pt;mso-wrap-distance-top:3.6pt;mso-wrap-distance-right:9pt;mso-wrap-distance-bottom:3.6pt;mso-position-horizontal:absolute;mso-position-horizontal-relative:text;mso-position-vertical:absolute;mso-position-vertical-relative:text;mso-width-percent:0;mso-height-percent:0;mso-width-relative:margin;mso-height-relative:margin;v-text-anchor:middle" o:gfxdata="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" filled="f" stroked="f">
+              <v:shape w14:anchorId="73CF981F" id="_x0000_s1088" type="#_x0000_t202" style="position:absolute;margin-left:248.25pt;margin-top:230.8pt;width:29.25pt;height:28.5pt;z-index:251893760;visibility:visible;mso-wrap-style:square;mso-width-percent:0;mso-height-percent:0;mso-wrap-distance-left:9pt;mso-wrap-distance-top:3.6pt;mso-wrap-distance-right:9pt;mso-wrap-distance-bottom:3.6pt;mso-position-horizontal:absolute;mso-position-horizontal-relative:text;mso-position-vertical:absolute;mso-position-vertical-relative:text;mso-width-percent:0;mso-height-percent:0;mso-width-relative:margin;mso-height-relative:margin;v-text-anchor:middle" o:gfxdata="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" filled="f" stroked="f">
                 <v:textbox>
                   <w:txbxContent>
                     <w:p>
@@ -17964,7 +17860,7 @@
           </mc:Choice>
           <mc:Fallback>
             <w:pict>
-              <v:shape w14:anchorId="2F34C5E1" id="_x0000_s1089" type="#_x0000_t202" style="position:absolute;margin-left:250.9pt;margin-top:184.7pt;width:29.25pt;height:28.5pt;z-index:251895808;visibility:visible;mso-wrap-style:square;mso-width-percent:0;mso-height-percent:0;mso-wrap-distance-left:9pt;mso-wrap-distance-top:3.6pt;mso-wrap-distance-right:9pt;mso-wrap-distance-bottom:3.6pt;mso-position-horizontal:absolute;mso-position-horizontal-relative:text;mso-position-vertical:absolute;mso-position-vertical-relative:text;mso-width-percent:0;mso-height-percent:0;mso-width-relative:margin;mso-height-relative:margin;v-text-anchor:middle" o:gfxdata="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" filled="f" stroked="f">
+              <v:shape w14:anchorId="2F34C5E1" id="_x0000_s1089" type="#_x0000_t202" style="position:absolute;margin-left:250.9pt;margin-top:184.7pt;width:29.25pt;height:28.5pt;z-index:251895808;visibility:visible;mso-wrap-style:square;mso-width-percent:0;mso-height-percent:0;mso-wrap-distance-left:9pt;mso-wrap-distance-top:3.6pt;mso-wrap-distance-right:9pt;mso-wrap-distance-bottom:3.6pt;mso-position-horizontal:absolute;mso-position-horizontal-relative:text;mso-position-vertical:absolute;mso-position-vertical-relative:text;mso-width-percent:0;mso-height-percent:0;mso-width-relative:margin;mso-height-relative:margin;v-text-anchor:middle" o:gfxdata="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" filled="f" stroked="f">
                 <v:textbox>
                   <w:txbxContent>
                     <w:p>
@@ -18098,7 +17994,7 @@
           </mc:Choice>
           <mc:Fallback>
             <w:pict>
-              <v:shape w14:anchorId="77A96ECA" id="_x0000_s1090" type="#_x0000_t202" style="position:absolute;margin-left:250.9pt;margin-top:156.2pt;width:29.25pt;height:28.5pt;z-index:251897856;visibility:visible;mso-wrap-style:square;mso-width-percent:0;mso-height-percent:0;mso-wrap-distance-left:9pt;mso-wrap-distance-top:3.6pt;mso-wrap-distance-right:9pt;mso-wrap-distance-bottom:3.6pt;mso-position-horizontal:absolute;mso-position-horizontal-relative:text;mso-position-vertical:absolute;mso-position-vertical-relative:text;mso-width-percent:0;mso-height-percent:0;mso-width-relative:margin;mso-height-relative:margin;v-text-anchor:middle" o:gfxdata="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" filled="f" stroked="f">
+              <v:shape w14:anchorId="77A96ECA" id="_x0000_s1090" type="#_x0000_t202" style="position:absolute;margin-left:250.9pt;margin-top:156.2pt;width:29.25pt;height:28.5pt;z-index:251897856;visibility:visible;mso-wrap-style:square;mso-width-percent:0;mso-height-percent:0;mso-wrap-distance-left:9pt;mso-wrap-distance-top:3.6pt;mso-wrap-distance-right:9pt;mso-wrap-distance-bottom:3.6pt;mso-position-horizontal:absolute;mso-position-horizontal-relative:text;mso-position-vertical:absolute;mso-position-vertical-relative:text;mso-width-percent:0;mso-height-percent:0;mso-width-relative:margin;mso-height-relative:margin;v-text-anchor:middle" o:gfxdata="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" filled="f" stroked="f">
                 <v:textbox>
                   <w:txbxContent>
                     <w:p>
@@ -18232,7 +18128,7 @@
           </mc:Choice>
           <mc:Fallback>
             <w:pict>
-              <v:shape w14:anchorId="2615B9A0" id="_x0000_s1091" type="#_x0000_t202" style="position:absolute;margin-left:250.5pt;margin-top:121.3pt;width:29.25pt;height:28.5pt;z-index:251891712;visibility:visible;mso-wrap-style:square;mso-width-percent:0;mso-height-percent:0;mso-wrap-distance-left:9pt;mso-wrap-distance-top:3.6pt;mso-wrap-distance-right:9pt;mso-wrap-distance-bottom:3.6pt;mso-position-horizontal:absolute;mso-position-horizontal-relative:text;mso-position-vertical:absolute;mso-position-vertical-relative:text;mso-width-percent:0;mso-height-percent:0;mso-width-relative:margin;mso-height-relative:margin;v-text-anchor:middle" o:gfxdata="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" filled="f" stroked="f">
+              <v:shape w14:anchorId="2615B9A0" id="_x0000_s1091" type="#_x0000_t202" style="position:absolute;margin-left:250.5pt;margin-top:121.3pt;width:29.25pt;height:28.5pt;z-index:251891712;visibility:visible;mso-wrap-style:square;mso-width-percent:0;mso-height-percent:0;mso-wrap-distance-left:9pt;mso-wrap-distance-top:3.6pt;mso-wrap-distance-right:9pt;mso-wrap-distance-bottom:3.6pt;mso-position-horizontal:absolute;mso-position-horizontal-relative:text;mso-position-vertical:absolute;mso-position-vertical-relative:text;mso-width-percent:0;mso-height-percent:0;mso-width-relative:margin;mso-height-relative:margin;v-text-anchor:middle" o:gfxdata="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" filled="f" stroked="f">
                 <v:textbox>
                   <w:txbxContent>
                     <w:p>
@@ -18366,7 +18262,7 @@
           </mc:Choice>
           <mc:Fallback>
             <w:pict>
-              <v:shape w14:anchorId="6ECC1D38" id="_x0000_s1092" type="#_x0000_t202" style="position:absolute;margin-left:250.5pt;margin-top:137.8pt;width:29.25pt;height:28.5pt;z-index:251889664;visibility:visible;mso-wrap-style:square;mso-width-percent:0;mso-height-percent:0;mso-wrap-distance-left:9pt;mso-wrap-distance-top:3.6pt;mso-wrap-distance-right:9pt;mso-wrap-distance-bottom:3.6pt;mso-position-horizontal:absolute;mso-position-horizontal-relative:text;mso-position-vertical:absolute;mso-position-vertical-relative:text;mso-width-percent:0;mso-height-percent:0;mso-width-relative:margin;mso-height-relative:margin;v-text-anchor:middle" o:gfxdata="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" filled="f" stroked="f">
+              <v:shape w14:anchorId="6ECC1D38" id="_x0000_s1092" type="#_x0000_t202" style="position:absolute;margin-left:250.5pt;margin-top:137.8pt;width:29.25pt;height:28.5pt;z-index:251889664;visibility:visible;mso-wrap-style:square;mso-width-percent:0;mso-height-percent:0;mso-wrap-distance-left:9pt;mso-wrap-distance-top:3.6pt;mso-wrap-distance-right:9pt;mso-wrap-distance-bottom:3.6pt;mso-position-horizontal:absolute;mso-position-horizontal-relative:text;mso-position-vertical:absolute;mso-position-vertical-relative:text;mso-width-percent:0;mso-height-percent:0;mso-width-relative:margin;mso-height-relative:margin;v-text-anchor:middle" o:gfxdata="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" filled="f" stroked="f">
                 <v:textbox>
                   <w:txbxContent>
                     <w:p>
@@ -18500,7 +18396,7 @@
           </mc:Choice>
           <mc:Fallback>
             <w:pict>
-              <v:shape w14:anchorId="548376B4" id="_x0000_s1093" type="#_x0000_t202" style="position:absolute;margin-left:250.15pt;margin-top:103.7pt;width:29.25pt;height:28.5pt;z-index:251887616;visibility:visible;mso-wrap-style:square;mso-width-percent:0;mso-height-percent:0;mso-wrap-distance-left:9pt;mso-wrap-distance-top:3.6pt;mso-wrap-distance-right:9pt;mso-wrap-distance-bottom:3.6pt;mso-position-horizontal:absolute;mso-position-horizontal-relative:text;mso-position-vertical:absolute;mso-position-vertical-relative:text;mso-width-percent:0;mso-height-percent:0;mso-width-relative:margin;mso-height-relative:margin;v-text-anchor:middle" o:gfxdata="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" filled="f" stroked="f">
+              <v:shape w14:anchorId="548376B4" id="_x0000_s1093" type="#_x0000_t202" style="position:absolute;margin-left:250.15pt;margin-top:103.7pt;width:29.25pt;height:28.5pt;z-index:251887616;visibility:visible;mso-wrap-style:square;mso-width-percent:0;mso-height-percent:0;mso-wrap-distance-left:9pt;mso-wrap-distance-top:3.6pt;mso-wrap-distance-right:9pt;mso-wrap-distance-bottom:3.6pt;mso-position-horizontal:absolute;mso-position-horizontal-relative:text;mso-position-vertical:absolute;mso-position-vertical-relative:text;mso-width-percent:0;mso-height-percent:0;mso-width-relative:margin;mso-height-relative:margin;v-text-anchor:middle" o:gfxdata="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" filled="f" stroked="f">
                 <v:textbox>
                   <w:txbxContent>
                     <w:p>
@@ -18609,17 +18505,7 @@
                                 <w:szCs w:val="18"/>
                                 <w:lang w:val="fr-FR"/>
                               </w:rPr>
-                              <w:t xml:space="preserve">Ajouter une </w:t>
-                            </w:r>
-                            <w:r>
-                              <w:rPr>
-                                <w:b/>
-                                <w:bCs/>
-                                <w:sz w:val="24"/>
-                                <w:szCs w:val="18"/>
-                                <w:lang w:val="fr-FR"/>
-                              </w:rPr>
-                              <w:t>musique :</w:t>
+                              <w:t>Ajouter une musique :</w:t>
                             </w:r>
                           </w:p>
                           <w:p>
@@ -19085,7 +18971,7 @@
           </mc:Choice>
           <mc:Fallback>
             <w:pict>
-              <v:shape w14:anchorId="71D00755" id="_x0000_s1094" type="#_x0000_t202" style="position:absolute;margin-left:0;margin-top:328.65pt;width:451.5pt;height:217.5pt;z-index:251879424;visibility:visible;mso-wrap-style:square;mso-width-percent:0;mso-height-percent:0;mso-wrap-distance-left:9pt;mso-wrap-distance-top:3.6pt;mso-wrap-distance-right:9pt;mso-wrap-distance-bottom:3.6pt;mso-position-horizontal:left;mso-position-horizontal-relative:margin;mso-position-vertical:absolute;mso-position-vertical-relative:text;mso-width-percent:0;mso-height-percent:0;mso-width-relative:margin;mso-height-relative:margin;v-text-anchor:top" o:gfxdata="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">
+              <v:shape w14:anchorId="71D00755" id="_x0000_s1094" type="#_x0000_t202" style="position:absolute;margin-left:0;margin-top:328.65pt;width:451.5pt;height:217.5pt;z-index:251879424;visibility:visible;mso-wrap-style:square;mso-width-percent:0;mso-height-percent:0;mso-wrap-distance-left:9pt;mso-wrap-distance-top:3.6pt;mso-wrap-distance-right:9pt;mso-wrap-distance-bottom:3.6pt;mso-position-horizontal:left;mso-position-horizontal-relative:margin;mso-position-vertical:absolute;mso-position-vertical-relative:text;mso-width-percent:0;mso-height-percent:0;mso-width-relative:margin;mso-height-relative:margin;v-text-anchor:top" o:gfxdata="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">
                 <v:textbox>
                   <w:txbxContent>
                     <w:p>
@@ -19106,17 +18992,7 @@
                           <w:szCs w:val="18"/>
                           <w:lang w:val="fr-FR"/>
                         </w:rPr>
-                        <w:t xml:space="preserve">Ajouter une </w:t>
-                      </w:r>
-                      <w:r>
-                        <w:rPr>
-                          <w:b/>
-                          <w:bCs/>
-                          <w:sz w:val="24"/>
-                          <w:szCs w:val="18"/>
-                          <w:lang w:val="fr-FR"/>
-                        </w:rPr>
-                        <w:t>musique :</w:t>
+                        <w:t>Ajouter une musique :</w:t>
                       </w:r>
                     </w:p>
                     <w:p>
@@ -19937,7 +19813,7 @@
           </mc:Choice>
           <mc:Fallback>
             <w:pict>
-              <v:shape w14:anchorId="193F8E9D" id="_x0000_s1095" type="#_x0000_t202" style="position:absolute;margin-left:-83.1pt;margin-top:113.8pt;width:29.25pt;height:28.5pt;z-index:251920384;visibility:visible;mso-wrap-style:square;mso-width-percent:0;mso-height-percent:0;mso-wrap-distance-left:9pt;mso-wrap-distance-top:3.6pt;mso-wrap-distance-right:9pt;mso-wrap-distance-bottom:3.6pt;mso-position-horizontal:absolute;mso-position-horizontal-relative:right-margin-area;mso-position-vertical:absolute;mso-position-vertical-relative:text;mso-width-percent:0;mso-height-percent:0;mso-width-relative:margin;mso-height-relative:margin;v-text-anchor:middle" o:gfxdata="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" filled="f" stroked="f">
+              <v:shape w14:anchorId="193F8E9D" id="_x0000_s1095" type="#_x0000_t202" style="position:absolute;margin-left:-83.1pt;margin-top:113.8pt;width:29.25pt;height:28.5pt;z-index:251920384;visibility:visible;mso-wrap-style:square;mso-width-percent:0;mso-height-percent:0;mso-wrap-distance-left:9pt;mso-wrap-distance-top:3.6pt;mso-wrap-distance-right:9pt;mso-wrap-distance-bottom:3.6pt;mso-position-horizontal:absolute;mso-position-horizontal-relative:right-margin-area;mso-position-vertical:absolute;mso-position-vertical-relative:text;mso-width-percent:0;mso-height-percent:0;mso-width-relative:margin;mso-height-relative:margin;v-text-anchor:middle" o:gfxdata="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" filled="f" stroked="f">
                 <v:textbox>
                   <w:txbxContent>
                     <w:p>
@@ -20072,7 +19948,7 @@
           </mc:Choice>
           <mc:Fallback>
             <w:pict>
-              <v:shape w14:anchorId="71BA39F5" id="_x0000_s1096" type="#_x0000_t202" style="position:absolute;margin-left:-166.35pt;margin-top:128.05pt;width:29.25pt;height:28.5pt;z-index:251918336;visibility:visible;mso-wrap-style:square;mso-width-percent:0;mso-height-percent:0;mso-wrap-distance-left:9pt;mso-wrap-distance-top:3.6pt;mso-wrap-distance-right:9pt;mso-wrap-distance-bottom:3.6pt;mso-position-horizontal:absolute;mso-position-horizontal-relative:right-margin-area;mso-position-vertical:absolute;mso-position-vertical-relative:text;mso-width-percent:0;mso-height-percent:0;mso-width-relative:margin;mso-height-relative:margin;v-text-anchor:middle" o:gfxdata="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" filled="f" stroked="f">
+              <v:shape w14:anchorId="71BA39F5" id="_x0000_s1096" type="#_x0000_t202" style="position:absolute;margin-left:-166.35pt;margin-top:128.05pt;width:29.25pt;height:28.5pt;z-index:251918336;visibility:visible;mso-wrap-style:square;mso-width-percent:0;mso-height-percent:0;mso-wrap-distance-left:9pt;mso-wrap-distance-top:3.6pt;mso-wrap-distance-right:9pt;mso-wrap-distance-bottom:3.6pt;mso-position-horizontal:absolute;mso-position-horizontal-relative:right-margin-area;mso-position-vertical:absolute;mso-position-vertical-relative:text;mso-width-percent:0;mso-height-percent:0;mso-width-relative:margin;mso-height-relative:margin;v-text-anchor:middle" o:gfxdata="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" filled="f" stroked="f">
                 <v:textbox>
                   <w:txbxContent>
                     <w:p>
@@ -20207,7 +20083,7 @@
           </mc:Choice>
           <mc:Fallback>
             <w:pict>
-              <v:shape w14:anchorId="55703B43" id="_x0000_s1097" type="#_x0000_t202" style="position:absolute;margin-left:-215.1pt;margin-top:108.55pt;width:29.25pt;height:28.5pt;z-index:251916288;visibility:visible;mso-wrap-style:square;mso-width-percent:0;mso-height-percent:0;mso-wrap-distance-left:9pt;mso-wrap-distance-top:3.6pt;mso-wrap-distance-right:9pt;mso-wrap-distance-bottom:3.6pt;mso-position-horizontal:absolute;mso-position-horizontal-relative:right-margin-area;mso-position-vertical:absolute;mso-position-vertical-relative:text;mso-width-percent:0;mso-height-percent:0;mso-width-relative:margin;mso-height-relative:margin;v-text-anchor:middle" o:gfxdata="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" filled="f" stroked="f">
+              <v:shape w14:anchorId="55703B43" id="_x0000_s1097" type="#_x0000_t202" style="position:absolute;margin-left:-215.1pt;margin-top:108.55pt;width:29.25pt;height:28.5pt;z-index:251916288;visibility:visible;mso-wrap-style:square;mso-width-percent:0;mso-height-percent:0;mso-wrap-distance-left:9pt;mso-wrap-distance-top:3.6pt;mso-wrap-distance-right:9pt;mso-wrap-distance-bottom:3.6pt;mso-position-horizontal:absolute;mso-position-horizontal-relative:right-margin-area;mso-position-vertical:absolute;mso-position-vertical-relative:text;mso-width-percent:0;mso-height-percent:0;mso-width-relative:margin;mso-height-relative:margin;v-text-anchor:middle" o:gfxdata="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" filled="f" stroked="f">
                 <v:textbox>
                   <w:txbxContent>
                     <w:p>
@@ -20342,7 +20218,7 @@
           </mc:Choice>
           <mc:Fallback>
             <w:pict>
-              <v:shape w14:anchorId="372B595B" id="_x0000_s1098" type="#_x0000_t202" style="position:absolute;margin-left:-257.1pt;margin-top:126.55pt;width:29.25pt;height:28.5pt;z-index:251914240;visibility:visible;mso-wrap-style:square;mso-width-percent:0;mso-height-percent:0;mso-wrap-distance-left:9pt;mso-wrap-distance-top:3.6pt;mso-wrap-distance-right:9pt;mso-wrap-distance-bottom:3.6pt;mso-position-horizontal:absolute;mso-position-horizontal-relative:right-margin-area;mso-position-vertical:absolute;mso-position-vertical-relative:text;mso-width-percent:0;mso-height-percent:0;mso-width-relative:margin;mso-height-relative:margin;v-text-anchor:middle" o:gfxdata="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" filled="f" stroked="f">
+              <v:shape w14:anchorId="372B595B" id="_x0000_s1098" type="#_x0000_t202" style="position:absolute;margin-left:-257.1pt;margin-top:126.55pt;width:29.25pt;height:28.5pt;z-index:251914240;visibility:visible;mso-wrap-style:square;mso-width-percent:0;mso-height-percent:0;mso-wrap-distance-left:9pt;mso-wrap-distance-top:3.6pt;mso-wrap-distance-right:9pt;mso-wrap-distance-bottom:3.6pt;mso-position-horizontal:absolute;mso-position-horizontal-relative:right-margin-area;mso-position-vertical:absolute;mso-position-vertical-relative:text;mso-width-percent:0;mso-height-percent:0;mso-width-relative:margin;mso-height-relative:margin;v-text-anchor:middle" o:gfxdata="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" filled="f" stroked="f">
                 <v:textbox>
                   <w:txbxContent>
                     <w:p>
@@ -20477,7 +20353,7 @@
           </mc:Choice>
           <mc:Fallback>
             <w:pict>
-              <v:shape w14:anchorId="18A8E299" id="_x0000_s1099" type="#_x0000_t202" style="position:absolute;margin-left:-399pt;margin-top:127.3pt;width:29.25pt;height:28.5pt;z-index:251910144;visibility:visible;mso-wrap-style:square;mso-width-percent:0;mso-height-percent:0;mso-wrap-distance-left:9pt;mso-wrap-distance-top:3.6pt;mso-wrap-distance-right:9pt;mso-wrap-distance-bottom:3.6pt;mso-position-horizontal:absolute;mso-position-horizontal-relative:right-margin-area;mso-position-vertical:absolute;mso-position-vertical-relative:text;mso-width-percent:0;mso-height-percent:0;mso-width-relative:margin;mso-height-relative:margin;v-text-anchor:middle" o:gfxdata="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" filled="f" stroked="f">
+              <v:shape w14:anchorId="18A8E299" id="_x0000_s1099" type="#_x0000_t202" style="position:absolute;margin-left:-399pt;margin-top:127.3pt;width:29.25pt;height:28.5pt;z-index:251910144;visibility:visible;mso-wrap-style:square;mso-width-percent:0;mso-height-percent:0;mso-wrap-distance-left:9pt;mso-wrap-distance-top:3.6pt;mso-wrap-distance-right:9pt;mso-wrap-distance-bottom:3.6pt;mso-position-horizontal:absolute;mso-position-horizontal-relative:right-margin-area;mso-position-vertical:absolute;mso-position-vertical-relative:text;mso-width-percent:0;mso-height-percent:0;mso-width-relative:margin;mso-height-relative:margin;v-text-anchor:middle" o:gfxdata="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" filled="f" stroked="f">
                 <v:textbox>
                   <w:txbxContent>
                     <w:p>
@@ -20619,7 +20495,7 @@
           </mc:Choice>
           <mc:Fallback>
             <w:pict>
-              <v:shape w14:anchorId="617F701F" id="_x0000_s1100" type="#_x0000_t202" style="position:absolute;margin-left:-320.45pt;margin-top:108.95pt;width:29.25pt;height:28.5pt;z-index:251912192;visibility:visible;mso-wrap-style:square;mso-width-percent:0;mso-height-percent:0;mso-wrap-distance-left:9pt;mso-wrap-distance-top:3.6pt;mso-wrap-distance-right:9pt;mso-wrap-distance-bottom:3.6pt;mso-position-horizontal:absolute;mso-position-horizontal-relative:right-margin-area;mso-position-vertical:absolute;mso-position-vertical-relative:text;mso-width-percent:0;mso-height-percent:0;mso-width-relative:margin;mso-height-relative:margin;v-text-anchor:middle" o:gfxdata="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" filled="f" stroked="f">
+              <v:shape w14:anchorId="617F701F" id="_x0000_s1100" type="#_x0000_t202" style="position:absolute;margin-left:-320.45pt;margin-top:108.95pt;width:29.25pt;height:28.5pt;z-index:251912192;visibility:visible;mso-wrap-style:square;mso-width-percent:0;mso-height-percent:0;mso-wrap-distance-left:9pt;mso-wrap-distance-top:3.6pt;mso-wrap-distance-right:9pt;mso-wrap-distance-bottom:3.6pt;mso-position-horizontal:absolute;mso-position-horizontal-relative:right-margin-area;mso-position-vertical:absolute;mso-position-vertical-relative:text;mso-width-percent:0;mso-height-percent:0;mso-width-relative:margin;mso-height-relative:margin;v-text-anchor:middle" o:gfxdata="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" filled="f" stroked="f">
                 <v:textbox>
                   <w:txbxContent>
                     <w:p>
@@ -20761,7 +20637,7 @@
           </mc:Choice>
           <mc:Fallback>
             <w:pict>
-              <v:shape w14:anchorId="382EF5BA" id="_x0000_s1101" type="#_x0000_t202" style="position:absolute;margin-left:94.5pt;margin-top:79.3pt;width:29.25pt;height:28.5pt;z-index:251908096;visibility:visible;mso-wrap-style:square;mso-width-percent:0;mso-height-percent:0;mso-wrap-distance-left:9pt;mso-wrap-distance-top:3.6pt;mso-wrap-distance-right:9pt;mso-wrap-distance-bottom:3.6pt;mso-position-horizontal:absolute;mso-position-horizontal-relative:text;mso-position-vertical:absolute;mso-position-vertical-relative:text;mso-width-percent:0;mso-height-percent:0;mso-width-relative:margin;mso-height-relative:margin;v-text-anchor:middle" o:gfxdata="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" filled="f" stroked="f">
+              <v:shape w14:anchorId="382EF5BA" id="_x0000_s1101" type="#_x0000_t202" style="position:absolute;margin-left:94.5pt;margin-top:79.3pt;width:29.25pt;height:28.5pt;z-index:251908096;visibility:visible;mso-wrap-style:square;mso-width-percent:0;mso-height-percent:0;mso-wrap-distance-left:9pt;mso-wrap-distance-top:3.6pt;mso-wrap-distance-right:9pt;mso-wrap-distance-bottom:3.6pt;mso-position-horizontal:absolute;mso-position-horizontal-relative:text;mso-position-vertical:absolute;mso-position-vertical-relative:text;mso-width-percent:0;mso-height-percent:0;mso-width-relative:margin;mso-height-relative:margin;v-text-anchor:middle" o:gfxdata="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" filled="f" stroked="f">
                 <v:textbox>
                   <w:txbxContent>
                     <w:p>
@@ -21306,15 +21182,7 @@
                                 <w:szCs w:val="18"/>
                                 <w:lang w:val="fr-FR"/>
                               </w:rPr>
-                              <w:t xml:space="preserve"> qui permettent de gérer l’audio </w:t>
-                            </w:r>
-                            <w:r>
-                              <w:rPr>
-                                <w:sz w:val="24"/>
-                                <w:szCs w:val="18"/>
-                                <w:lang w:val="fr-FR"/>
-                              </w:rPr>
-                              <w:t>(</w:t>
+                              <w:t xml:space="preserve"> qui permettent de gérer l’audio (</w:t>
                             </w:r>
                             <w:proofErr w:type="spellStart"/>
                             <w:r>
@@ -21354,7 +21222,7 @@
           </mc:Choice>
           <mc:Fallback>
             <w:pict>
-              <v:shape w14:anchorId="2329C7D6" id="_x0000_s1102" type="#_x0000_t202" style="position:absolute;margin-left:400.3pt;margin-top:293.25pt;width:451.5pt;height:217.5pt;z-index:251881472;visibility:visible;mso-wrap-style:square;mso-width-percent:0;mso-height-percent:0;mso-wrap-distance-left:9pt;mso-wrap-distance-top:3.6pt;mso-wrap-distance-right:9pt;mso-wrap-distance-bottom:3.6pt;mso-position-horizontal:right;mso-position-horizontal-relative:margin;mso-position-vertical:absolute;mso-position-vertical-relative:text;mso-width-percent:0;mso-height-percent:0;mso-width-relative:margin;mso-height-relative:margin;v-text-anchor:top" o:gfxdata="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">
+              <v:shape w14:anchorId="2329C7D6" id="_x0000_s1102" type="#_x0000_t202" style="position:absolute;margin-left:400.3pt;margin-top:293.25pt;width:451.5pt;height:217.5pt;z-index:251881472;visibility:visible;mso-wrap-style:square;mso-width-percent:0;mso-height-percent:0;mso-wrap-distance-left:9pt;mso-wrap-distance-top:3.6pt;mso-wrap-distance-right:9pt;mso-wrap-distance-bottom:3.6pt;mso-position-horizontal:right;mso-position-horizontal-relative:margin;mso-position-vertical:absolute;mso-position-vertical-relative:text;mso-width-percent:0;mso-height-percent:0;mso-width-relative:margin;mso-height-relative:margin;v-text-anchor:top" o:gfxdata="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">
                 <v:textbox>
                   <w:txbxContent>
                     <w:p>
@@ -21647,15 +21515,7 @@
                           <w:szCs w:val="18"/>
                           <w:lang w:val="fr-FR"/>
                         </w:rPr>
-                        <w:t xml:space="preserve"> qui permettent de gérer l’audio </w:t>
-                      </w:r>
-                      <w:r>
-                        <w:rPr>
-                          <w:sz w:val="24"/>
-                          <w:szCs w:val="18"/>
-                          <w:lang w:val="fr-FR"/>
-                        </w:rPr>
-                        <w:t>(</w:t>
+                        <w:t xml:space="preserve"> qui permettent de gérer l’audio (</w:t>
                       </w:r>
                       <w:proofErr w:type="spellStart"/>
                       <w:r>
@@ -22442,16 +22302,38 @@
         <w:t>Base de Données</w:t>
       </w:r>
       <w:bookmarkEnd w:id="7"/>
-      <w:r>
-        <w:rPr>
-          <w:rFonts w:cstheme="minorHAnsi"/>
+    </w:p>
+    <w:p>
+      <w:pPr>
+        <w:rPr>
+          <w:rFonts w:cstheme="minorHAnsi"/>
+        </w:rPr>
+      </w:pPr>
+      <w:r>
+        <w:rPr>
           <w:noProof/>
         </w:rPr>
         <w:drawing>
-          <wp:inline distT="0" distB="0" distL="0" distR="0" wp14:anchorId="18C14FA4" wp14:editId="264B75D3">
-            <wp:extent cx="5219700" cy="7878478"/>
-            <wp:effectExtent l="0" t="0" r="0" b="8255"/>
-            <wp:docPr id="3" name="Image 3" descr="Une image contenant texte, tableau blanc&#10;&#10;Description générée automatiquement"/>
+          <wp:anchor distT="0" distB="0" distL="114300" distR="114300" simplePos="0" relativeHeight="251921408" behindDoc="1" locked="0" layoutInCell="1" allowOverlap="1" wp14:anchorId="5C250743" wp14:editId="20FAE59A">
+            <wp:simplePos x="0" y="0"/>
+            <wp:positionH relativeFrom="margin">
+              <wp:align>right</wp:align>
+            </wp:positionH>
+            <wp:positionV relativeFrom="paragraph">
+              <wp:posOffset>1479550</wp:posOffset>
+            </wp:positionV>
+            <wp:extent cx="5760720" cy="3913505"/>
+            <wp:effectExtent l="0" t="0" r="0" b="0"/>
+            <wp:wrapTight wrapText="bothSides">
+              <wp:wrapPolygon edited="0">
+                <wp:start x="0" y="0"/>
+                <wp:lineTo x="0" y="21449"/>
+                <wp:lineTo x="21500" y="21449"/>
+                <wp:lineTo x="21500" y="0"/>
+                <wp:lineTo x="0" y="0"/>
+              </wp:wrapPolygon>
+            </wp:wrapTight>
+            <wp:docPr id="13" name="Image 13"/>
             <wp:cNvGraphicFramePr>
               <a:graphicFrameLocks xmlns:a="http://schemas.openxmlformats.org/drawingml/2006/main" noChangeAspect="1"/>
             </wp:cNvGraphicFramePr>
@@ -22459,13 +22341,13 @@
               <a:graphicData uri="http://schemas.openxmlformats.org/drawingml/2006/picture">
                 <pic:pic xmlns:pic="http://schemas.openxmlformats.org/drawingml/2006/picture">
                   <pic:nvPicPr>
-                    <pic:cNvPr id="3" name="Image 3" descr="Une image contenant texte, tableau blanc&#10;&#10;Description générée automatiquement"/>
+                    <pic:cNvPr id="0" name="Picture 1"/>
                     <pic:cNvPicPr>
                       <a:picLocks noChangeAspect="1" noChangeArrowheads="1"/>
                     </pic:cNvPicPr>
                   </pic:nvPicPr>
                   <pic:blipFill>
-                    <a:blip r:embed="rId19" cstate="print">
+                    <a:blip r:embed="rId19">
                       <a:extLst>
                         <a:ext uri="{28A0092B-C50C-407E-A947-70E740481C1C}">
                           <a14:useLocalDpi xmlns:a14="http://schemas.microsoft.com/office/drawing/2010/main" val="0"/>
@@ -22480,7 +22362,7 @@
                   <pic:spPr bwMode="auto">
                     <a:xfrm>
                       <a:off x="0" y="0"/>
-                      <a:ext cx="5227456" cy="7890185"/>
+                      <a:ext cx="5760720" cy="3913505"/>
                     </a:xfrm>
                     <a:prstGeom prst="rect">
                       <a:avLst/>
@@ -22493,16 +22375,9 @@
                 </pic:pic>
               </a:graphicData>
             </a:graphic>
-          </wp:inline>
+          </wp:anchor>
         </w:drawing>
       </w:r>
-    </w:p>
-    <w:p>
-      <w:pPr>
-        <w:rPr>
-          <w:rFonts w:cstheme="minorHAnsi"/>
-        </w:rPr>
-      </w:pPr>
     </w:p>
     <w:sectPr>
       <w:headerReference w:type="default" r:id="rId20"/>
@@ -27015,20 +26890,6 @@
     <w:name w:val="185DDC2B32514FED98C3C505EC472FE4"/>
     <w:rsid w:val="00D7407E"/>
   </w:style>
-  <w:style w:type="character" w:customStyle="1" w:styleId="Textedelespacerserv">
-    <w:name w:val="Texte de l’espace réservé"/>
-    <w:basedOn w:val="Policepardfaut"/>
-    <w:uiPriority w:val="99"/>
-    <w:semiHidden/>
-    <w:rsid w:val="00083A64"/>
-    <w:rPr>
-      <w:color w:val="808080"/>
-    </w:rPr>
-  </w:style>
-  <w:style w:type="paragraph" w:customStyle="1" w:styleId="04ABF625E6D84A51904C63D402ACA5BB">
-    <w:name w:val="04ABF625E6D84A51904C63D402ACA5BB"/>
-    <w:rsid w:val="00083A64"/>
-  </w:style>
   <w:style w:type="paragraph" w:customStyle="1" w:styleId="496F976AB8524284A50A8657C6F44AC4">
     <w:name w:val="496F976AB8524284A50A8657C6F44AC4"/>
     <w:rsid w:val="00083A64"/>

</xml_diff>